<commit_message>
Adding requirements in code
</commit_message>
<xml_diff>
--- a/Networks_Project_1.docx
+++ b/Networks_Project_1.docx
@@ -200,7 +200,10 @@
         <w:pStyle w:val="Titre1"/>
       </w:pPr>
       <w:r>
-        <w:t>Technical constraints:</w:t>
+        <w:t>Requirements and technical constraints</w:t>
+      </w:r>
+      <w:r>
+        <w:t>:</w:t>
       </w:r>
     </w:p>
     <w:p>
@@ -323,7 +326,83 @@
         <w:rPr>
           <w:lang w:val="en-US"/>
         </w:rPr>
-        <w:t>03</w:t>
+        <w:t>03]</w:t>
+      </w:r>
+    </w:p>
+    <w:bookmarkEnd w:id="0"/>
+    <w:p>
+      <w:pPr>
+        <w:rPr>
+          <w:lang w:val="en-US"/>
+        </w:rPr>
+      </w:pPr>
+      <w:r>
+        <w:rPr>
+          <w:lang w:val="en-US"/>
+        </w:rPr>
+        <w:t xml:space="preserve">The proxy cache server </w:t>
+      </w:r>
+      <w:r>
+        <w:rPr>
+          <w:lang w:val="en-US"/>
+        </w:rPr>
+        <w:t>shall</w:t>
+      </w:r>
+      <w:r>
+        <w:rPr>
+          <w:lang w:val="en-US"/>
+        </w:rPr>
+        <w:t xml:space="preserve"> support client HTTP versions</w:t>
+      </w:r>
+      <w:r>
+        <w:rPr>
+          <w:lang w:val="en-US"/>
+        </w:rPr>
+        <w:t xml:space="preserve"> such</w:t>
+      </w:r>
+      <w:r>
+        <w:rPr>
+          <w:lang w:val="en-US"/>
+        </w:rPr>
+        <w:t xml:space="preserve"> as 1.0 and 1.1</w:t>
+      </w:r>
+      <w:r>
+        <w:rPr>
+          <w:lang w:val="en-US"/>
+        </w:rPr>
+        <w:t xml:space="preserve">, </w:t>
+      </w:r>
+      <w:r>
+        <w:rPr>
+          <w:lang w:val="en-US"/>
+        </w:rPr>
+        <w:t>HTTPS is out of scope.</w:t>
+      </w:r>
+    </w:p>
+    <w:p>
+      <w:pPr>
+        <w:rPr>
+          <w:lang w:val="en-US"/>
+        </w:rPr>
+      </w:pPr>
+    </w:p>
+    <w:p>
+      <w:pPr>
+        <w:rPr>
+          <w:lang w:val="en-US"/>
+        </w:rPr>
+      </w:pPr>
+      <w:r>
+        <w:rPr>
+          <w:lang w:val="en-US"/>
+        </w:rPr>
+        <w:t>[</w:t>
+      </w:r>
+      <w:r>
+        <w:rPr>
+          <w:lang w:val="en-US"/>
+        </w:rPr>
+        <w:t>REQ_04</w:t>
       </w:r>
       <w:r>
         <w:rPr>
@@ -332,18 +411,29 @@
         <w:t>]</w:t>
       </w:r>
     </w:p>
-    <w:bookmarkEnd w:id="0"/>
-    <w:p>
-      <w:pPr>
-        <w:rPr>
-          <w:lang w:val="en-US"/>
-        </w:rPr>
-      </w:pPr>
-      <w:r>
-        <w:rPr>
-          <w:lang w:val="en-US"/>
-        </w:rPr>
-        <w:t xml:space="preserve">The proxy cache server </w:t>
+    <w:p>
+      <w:pPr>
+        <w:rPr>
+          <w:lang w:val="en-US"/>
+        </w:rPr>
+      </w:pPr>
+      <w:r>
+        <w:rPr>
+          <w:lang w:val="en-US"/>
+        </w:rPr>
+        <w:t>Only the GET method</w:t>
+      </w:r>
+      <w:r>
+        <w:rPr>
+          <w:lang w:val="en-US"/>
+        </w:rPr>
+        <w:t xml:space="preserve"> and static websites</w:t>
+      </w:r>
+      <w:r>
+        <w:rPr>
+          <w:lang w:val="en-US"/>
+        </w:rPr>
+        <w:t xml:space="preserve"> </w:t>
       </w:r>
       <w:r>
         <w:rPr>
@@ -355,88 +445,19 @@
         <w:rPr>
           <w:lang w:val="en-US"/>
         </w:rPr>
-        <w:t xml:space="preserve"> support client HTTP versions as 1.0 and 1.1</w:t>
-      </w:r>
-      <w:r>
-        <w:rPr>
-          <w:lang w:val="en-US"/>
-        </w:rPr>
-        <w:t xml:space="preserve">, </w:t>
-      </w:r>
-      <w:r>
-        <w:rPr>
-          <w:lang w:val="en-US"/>
-        </w:rPr>
-        <w:t>HTTPS is out of scope.</w:t>
-      </w:r>
-    </w:p>
-    <w:p>
-      <w:pPr>
-        <w:rPr>
-          <w:lang w:val="en-US"/>
-        </w:rPr>
-      </w:pPr>
-    </w:p>
-    <w:p>
-      <w:pPr>
-        <w:rPr>
-          <w:lang w:val="en-US"/>
-        </w:rPr>
-      </w:pPr>
-      <w:r>
-        <w:rPr>
-          <w:lang w:val="en-US"/>
-        </w:rPr>
-        <w:t>[</w:t>
-      </w:r>
-      <w:r>
-        <w:rPr>
-          <w:lang w:val="en-US"/>
-        </w:rPr>
-        <w:t>REQ_04</w:t>
-      </w:r>
-      <w:r>
-        <w:rPr>
-          <w:lang w:val="en-US"/>
-        </w:rPr>
-        <w:t>]</w:t>
-      </w:r>
-    </w:p>
-    <w:p>
-      <w:pPr>
-        <w:rPr>
-          <w:lang w:val="en-US"/>
-        </w:rPr>
-      </w:pPr>
-      <w:r>
-        <w:rPr>
-          <w:lang w:val="en-US"/>
-        </w:rPr>
-        <w:t>Only the GET method</w:t>
-      </w:r>
-      <w:r>
-        <w:rPr>
-          <w:lang w:val="en-US"/>
-        </w:rPr>
-        <w:t xml:space="preserve"> and static websites</w:t>
-      </w:r>
-      <w:r>
-        <w:rPr>
-          <w:lang w:val="en-US"/>
-        </w:rPr>
-        <w:t xml:space="preserve"> </w:t>
-      </w:r>
-      <w:r>
-        <w:rPr>
-          <w:lang w:val="en-US"/>
-        </w:rPr>
-        <w:t>shall</w:t>
-      </w:r>
-      <w:r>
-        <w:rPr>
-          <w:lang w:val="en-US"/>
-        </w:rPr>
-        <w:t xml:space="preserve"> be tested.</w:t>
+        <w:t xml:space="preserve"> be </w:t>
+      </w:r>
+      <w:r>
+        <w:rPr>
+          <w:lang w:val="en-US"/>
+        </w:rPr>
+        <w:t>compatible</w:t>
+      </w:r>
+      <w:r>
+        <w:rPr>
+          <w:lang w:val="en-US"/>
+        </w:rPr>
+        <w:t>.</w:t>
       </w:r>
     </w:p>
     <w:p>
@@ -604,16 +625,143 @@
         <w:rPr>
           <w:lang w:val="en-US"/>
         </w:rPr>
-        <w:t>, the server shall forward the request to the web server, get and decode the response, saving files locally and forward the response to the</w:t>
-      </w:r>
-      <w:bookmarkStart w:id="1" w:name="_GoBack"/>
-      <w:bookmarkEnd w:id="1"/>
-      <w:r>
-        <w:rPr>
-          <w:lang w:val="en-US"/>
-        </w:rPr>
-        <w:t xml:space="preserve"> client.</w:t>
-      </w:r>
+        <w:t>, the server shall forward the request to the web server, get and decode the response, saving files locally and forward the response to the client.</w:t>
+      </w:r>
+      <w:r>
+        <w:rPr>
+          <w:lang w:val="en-US"/>
+        </w:rPr>
+        <w:t xml:space="preserve"> This feature is in reality a cache</w:t>
+      </w:r>
+      <w:r>
+        <w:rPr>
+          <w:lang w:val="en-US"/>
+        </w:rPr>
+        <w:t xml:space="preserve"> system with</w:t>
+      </w:r>
+      <w:r>
+        <w:rPr>
+          <w:lang w:val="en-US"/>
+        </w:rPr>
+        <w:t xml:space="preserve"> persistence</w:t>
+      </w:r>
+      <w:r>
+        <w:rPr>
+          <w:lang w:val="en-US"/>
+        </w:rPr>
+        <w:t>.</w:t>
+      </w:r>
+    </w:p>
+    <w:p>
+      <w:pPr>
+        <w:rPr>
+          <w:lang w:val="en-US"/>
+        </w:rPr>
+      </w:pPr>
+    </w:p>
+    <w:p>
+      <w:pPr>
+        <w:rPr>
+          <w:lang w:val="en-US"/>
+        </w:rPr>
+      </w:pPr>
+      <w:r>
+        <w:rPr>
+          <w:lang w:val="en-US"/>
+        </w:rPr>
+        <w:t>[REQ_08]</w:t>
+      </w:r>
+    </w:p>
+    <w:p>
+      <w:pPr>
+        <w:rPr>
+          <w:lang w:val="en-US"/>
+        </w:rPr>
+      </w:pPr>
+      <w:r>
+        <w:rPr>
+          <w:lang w:val="en-US"/>
+        </w:rPr>
+        <w:t>The server is able to handle multiples client connections in the same time.</w:t>
+      </w:r>
+    </w:p>
+    <w:p>
+      <w:pPr>
+        <w:rPr>
+          <w:lang w:val="en-US"/>
+        </w:rPr>
+      </w:pPr>
+    </w:p>
+    <w:p>
+      <w:pPr>
+        <w:rPr>
+          <w:lang w:val="en-US"/>
+        </w:rPr>
+      </w:pPr>
+      <w:r>
+        <w:rPr>
+          <w:lang w:val="en-US"/>
+        </w:rPr>
+        <w:lastRenderedPageBreak/>
+        <w:t>[</w:t>
+      </w:r>
+      <w:r>
+        <w:rPr>
+          <w:lang w:val="en-US"/>
+        </w:rPr>
+        <w:t>REQ_09</w:t>
+      </w:r>
+      <w:r>
+        <w:rPr>
+          <w:lang w:val="en-US"/>
+        </w:rPr>
+        <w:t>]</w:t>
+      </w:r>
+    </w:p>
+    <w:p>
+      <w:pPr>
+        <w:rPr>
+          <w:lang w:val="en-US"/>
+        </w:rPr>
+      </w:pPr>
+      <w:r>
+        <w:rPr>
+          <w:lang w:val="en-US"/>
+        </w:rPr>
+        <w:t xml:space="preserve">The server implements a request/response </w:t>
+      </w:r>
+      <w:r>
+        <w:rPr>
+          <w:lang w:val="en-US"/>
+        </w:rPr>
+        <w:t>pipelining system</w:t>
+      </w:r>
+      <w:r>
+        <w:rPr>
+          <w:lang w:val="en-US"/>
+        </w:rPr>
+        <w:t xml:space="preserve"> to optimize the response for the client</w:t>
+      </w:r>
+      <w:r>
+        <w:rPr>
+          <w:lang w:val="en-US"/>
+        </w:rPr>
+        <w:t>.</w:t>
+      </w:r>
+    </w:p>
+    <w:p>
+      <w:pPr>
+        <w:rPr>
+          <w:lang w:val="en-US"/>
+        </w:rPr>
+      </w:pPr>
+    </w:p>
+    <w:p>
+      <w:pPr>
+        <w:rPr>
+          <w:lang w:val="en-US"/>
+        </w:rPr>
+      </w:pPr>
     </w:p>
     <w:p>
       <w:pPr>
@@ -641,7 +789,21 @@
           <w:i/>
           <w:lang w:val="en-US"/>
         </w:rPr>
-        <w:t>The solution shall be implemented only with socket handling.</w:t>
+        <w:t>The solution shall be implemented only with socket handling</w:t>
+      </w:r>
+      <w:r>
+        <w:rPr>
+          <w:i/>
+          <w:lang w:val="en-US"/>
+        </w:rPr>
+        <w:t xml:space="preserve"> and low-level classes</w:t>
+      </w:r>
+      <w:r>
+        <w:rPr>
+          <w:i/>
+          <w:lang w:val="en-US"/>
+        </w:rPr>
+        <w:t>.</w:t>
       </w:r>
     </w:p>
     <w:p>
@@ -669,7 +831,6 @@
         <w:rPr>
           <w:lang w:val="en-US"/>
         </w:rPr>
-        <w:lastRenderedPageBreak/>
         <w:t xml:space="preserve">The IDE chosen is </w:t>
       </w:r>
       <w:r>
@@ -870,7 +1031,19 @@
         <w:rPr>
           <w:lang w:val="en-US"/>
         </w:rPr>
-        <w:t xml:space="preserve"> for HTTP 1.0 or 1.1, the server is able to answer.</w:t>
+        <w:t xml:space="preserve"> for HTTP 1.0 or 1.1, the server is able to answer</w:t>
+      </w:r>
+      <w:r>
+        <w:rPr>
+          <w:lang w:val="en-US"/>
+        </w:rPr>
+        <w:t xml:space="preserve"> with the same protocol version</w:t>
+      </w:r>
+      <w:r>
+        <w:rPr>
+          <w:lang w:val="en-US"/>
+        </w:rPr>
+        <w:t>.</w:t>
       </w:r>
     </w:p>
     <w:p>
@@ -919,6 +1092,579 @@
         </w:rPr>
         <w:t xml:space="preserve"> the client’s request to the distant web server and handle the answer to make new cache files and forward everything to the client.</w:t>
       </w:r>
+      <w:r>
+        <w:rPr>
+          <w:lang w:val="en-US"/>
+        </w:rPr>
+        <w:t xml:space="preserve"> See, in Client</w:t>
+      </w:r>
+      <w:r>
+        <w:rPr>
+          <w:lang w:val="en-US"/>
+        </w:rPr>
+        <w:t xml:space="preserve"> class the begin of the Proxy-Server </w:t>
+      </w:r>
+      <w:r>
+        <w:rPr>
+          <w:lang w:val="en-US"/>
+        </w:rPr>
+        <w:t>communication. About</w:t>
+      </w:r>
+      <w:r>
+        <w:rPr>
+          <w:lang w:val="en-US"/>
+        </w:rPr>
+        <w:t xml:space="preserve"> the request/response from the web server, see the run method in Request </w:t>
+      </w:r>
+      <w:proofErr w:type="gramStart"/>
+      <w:r>
+        <w:rPr>
+          <w:lang w:val="en-US"/>
+        </w:rPr>
+        <w:t>class</w:t>
+      </w:r>
+      <w:r>
+        <w:rPr>
+          <w:lang w:val="en-US"/>
+        </w:rPr>
+        <w:t xml:space="preserve"> :</w:t>
+      </w:r>
+      <w:proofErr w:type="gramEnd"/>
+    </w:p>
+    <w:p>
+      <w:pPr>
+        <w:rPr>
+          <w:lang w:val="en-US"/>
+        </w:rPr>
+      </w:pPr>
+    </w:p>
+    <w:p>
+      <w:pPr>
+        <w:pStyle w:val="PrformatHTML"/>
+        <w:shd w:val="clear" w:color="auto" w:fill="2B2B2B"/>
+        <w:rPr>
+          <w:rFonts w:ascii="Menlo" w:hAnsi="Menlo" w:cs="Menlo"/>
+          <w:color w:val="A9B7C6"/>
+          <w:sz w:val="18"/>
+          <w:szCs w:val="18"/>
+          <w:lang w:val="en-US"/>
+        </w:rPr>
+      </w:pPr>
+      <w:r>
+        <w:rPr>
+          <w:rFonts w:ascii="Menlo" w:hAnsi="Menlo" w:cs="Menlo"/>
+          <w:color w:val="A9B7C6"/>
+          <w:sz w:val="18"/>
+          <w:szCs w:val="18"/>
+          <w:lang w:val="en-US"/>
+        </w:rPr>
+        <w:t>[...]</w:t>
+      </w:r>
+    </w:p>
+    <w:p>
+      <w:pPr>
+        <w:pStyle w:val="PrformatHTML"/>
+        <w:shd w:val="clear" w:color="auto" w:fill="2B2B2B"/>
+        <w:rPr>
+          <w:rFonts w:ascii="Menlo" w:hAnsi="Menlo" w:cs="Menlo"/>
+          <w:color w:val="A9B7C6"/>
+          <w:sz w:val="18"/>
+          <w:szCs w:val="18"/>
+          <w:lang w:val="en-US"/>
+        </w:rPr>
+      </w:pPr>
+      <w:r>
+        <w:rPr>
+          <w:rFonts w:ascii="Menlo" w:hAnsi="Menlo" w:cs="Menlo"/>
+          <w:color w:val="A9B7C6"/>
+          <w:sz w:val="18"/>
+          <w:szCs w:val="18"/>
+          <w:lang w:val="en-US"/>
+        </w:rPr>
+        <w:t>HttpRequest httpRequest = HttpRequestBuilder.</w:t>
+      </w:r>
+      <w:r>
+        <w:rPr>
+          <w:rFonts w:ascii="Menlo" w:hAnsi="Menlo" w:cs="Menlo"/>
+          <w:i/>
+          <w:iCs/>
+          <w:color w:val="A9B7C6"/>
+          <w:sz w:val="18"/>
+          <w:szCs w:val="18"/>
+          <w:lang w:val="en-US"/>
+        </w:rPr>
+        <w:t>makeHttpRequest</w:t>
+      </w:r>
+      <w:r>
+        <w:rPr>
+          <w:rFonts w:ascii="Menlo" w:hAnsi="Menlo" w:cs="Menlo"/>
+          <w:color w:val="A9B7C6"/>
+          <w:sz w:val="18"/>
+          <w:szCs w:val="18"/>
+          <w:lang w:val="en-US"/>
+        </w:rPr>
+        <w:t>(</w:t>
+      </w:r>
+      <w:proofErr w:type="gramStart"/>
+      <w:r>
+        <w:rPr>
+          <w:rFonts w:ascii="Menlo" w:hAnsi="Menlo" w:cs="Menlo"/>
+          <w:color w:val="CC7832"/>
+          <w:sz w:val="18"/>
+          <w:szCs w:val="18"/>
+          <w:lang w:val="en-US"/>
+        </w:rPr>
+        <w:t>this</w:t>
+      </w:r>
+      <w:r>
+        <w:rPr>
+          <w:rFonts w:ascii="Menlo" w:hAnsi="Menlo" w:cs="Menlo"/>
+          <w:color w:val="A9B7C6"/>
+          <w:sz w:val="18"/>
+          <w:szCs w:val="18"/>
+          <w:lang w:val="en-US"/>
+        </w:rPr>
+        <w:t>.</w:t>
+      </w:r>
+      <w:r>
+        <w:rPr>
+          <w:rFonts w:ascii="Menlo" w:hAnsi="Menlo" w:cs="Menlo"/>
+          <w:color w:val="9876AA"/>
+          <w:sz w:val="18"/>
+          <w:szCs w:val="18"/>
+          <w:lang w:val="en-US"/>
+        </w:rPr>
+        <w:t>clientRequest</w:t>
+      </w:r>
+      <w:proofErr w:type="gramEnd"/>
+      <w:r>
+        <w:rPr>
+          <w:rFonts w:ascii="Menlo" w:hAnsi="Menlo" w:cs="Menlo"/>
+          <w:color w:val="A9B7C6"/>
+          <w:sz w:val="18"/>
+          <w:szCs w:val="18"/>
+          <w:lang w:val="en-US"/>
+        </w:rPr>
+        <w:t>)</w:t>
+      </w:r>
+      <w:r>
+        <w:rPr>
+          <w:rFonts w:ascii="Menlo" w:hAnsi="Menlo" w:cs="Menlo"/>
+          <w:color w:val="CC7832"/>
+          <w:sz w:val="18"/>
+          <w:szCs w:val="18"/>
+          <w:lang w:val="en-US"/>
+        </w:rPr>
+        <w:t>;</w:t>
+      </w:r>
+      <w:r>
+        <w:rPr>
+          <w:rFonts w:ascii="Menlo" w:hAnsi="Menlo" w:cs="Menlo"/>
+          <w:color w:val="CC7832"/>
+          <w:sz w:val="18"/>
+          <w:szCs w:val="18"/>
+          <w:lang w:val="en-US"/>
+        </w:rPr>
+        <w:br/>
+      </w:r>
+      <w:r>
+        <w:rPr>
+          <w:rFonts w:ascii="Menlo" w:hAnsi="Menlo" w:cs="Menlo"/>
+          <w:color w:val="808080"/>
+          <w:sz w:val="18"/>
+          <w:szCs w:val="18"/>
+          <w:lang w:val="en-US"/>
+        </w:rPr>
+        <w:t>//get response from server</w:t>
+      </w:r>
+      <w:r>
+        <w:rPr>
+          <w:rFonts w:ascii="Menlo" w:hAnsi="Menlo" w:cs="Menlo"/>
+          <w:color w:val="808080"/>
+          <w:sz w:val="18"/>
+          <w:szCs w:val="18"/>
+          <w:lang w:val="en-US"/>
+        </w:rPr>
+        <w:br/>
+      </w:r>
+      <w:r>
+        <w:rPr>
+          <w:rFonts w:ascii="Menlo" w:hAnsi="Menlo" w:cs="Menlo"/>
+          <w:color w:val="A9B7C6"/>
+          <w:sz w:val="18"/>
+          <w:szCs w:val="18"/>
+          <w:lang w:val="en-US"/>
+        </w:rPr>
+        <w:t>String host = httpRequest.getHost()</w:t>
+      </w:r>
+      <w:r>
+        <w:rPr>
+          <w:rFonts w:ascii="Menlo" w:hAnsi="Menlo" w:cs="Menlo"/>
+          <w:color w:val="CC7832"/>
+          <w:sz w:val="18"/>
+          <w:szCs w:val="18"/>
+          <w:lang w:val="en-US"/>
+        </w:rPr>
+        <w:t>;</w:t>
+      </w:r>
+      <w:r>
+        <w:rPr>
+          <w:rFonts w:ascii="Menlo" w:hAnsi="Menlo" w:cs="Menlo"/>
+          <w:color w:val="CC7832"/>
+          <w:sz w:val="18"/>
+          <w:szCs w:val="18"/>
+          <w:lang w:val="en-US"/>
+        </w:rPr>
+        <w:br/>
+      </w:r>
+      <w:r>
+        <w:rPr>
+          <w:rFonts w:ascii="Menlo" w:hAnsi="Menlo" w:cs="Menlo"/>
+          <w:color w:val="A9B7C6"/>
+          <w:sz w:val="18"/>
+          <w:szCs w:val="18"/>
+          <w:lang w:val="en-US"/>
+        </w:rPr>
+        <w:t xml:space="preserve">Socket serverSocket = </w:t>
+      </w:r>
+      <w:r>
+        <w:rPr>
+          <w:rFonts w:ascii="Menlo" w:hAnsi="Menlo" w:cs="Menlo"/>
+          <w:color w:val="CC7832"/>
+          <w:sz w:val="18"/>
+          <w:szCs w:val="18"/>
+          <w:lang w:val="en-US"/>
+        </w:rPr>
+        <w:t xml:space="preserve">new </w:t>
+      </w:r>
+      <w:r>
+        <w:rPr>
+          <w:rFonts w:ascii="Menlo" w:hAnsi="Menlo" w:cs="Menlo"/>
+          <w:color w:val="A9B7C6"/>
+          <w:sz w:val="18"/>
+          <w:szCs w:val="18"/>
+          <w:lang w:val="en-US"/>
+        </w:rPr>
+        <w:t>Socket(host</w:t>
+      </w:r>
+      <w:r>
+        <w:rPr>
+          <w:rFonts w:ascii="Menlo" w:hAnsi="Menlo" w:cs="Menlo"/>
+          <w:color w:val="CC7832"/>
+          <w:sz w:val="18"/>
+          <w:szCs w:val="18"/>
+          <w:lang w:val="en-US"/>
+        </w:rPr>
+        <w:t xml:space="preserve">, </w:t>
+      </w:r>
+      <w:r>
+        <w:rPr>
+          <w:rFonts w:ascii="Menlo" w:hAnsi="Menlo" w:cs="Menlo"/>
+          <w:color w:val="6897BB"/>
+          <w:sz w:val="18"/>
+          <w:szCs w:val="18"/>
+          <w:lang w:val="en-US"/>
+        </w:rPr>
+        <w:t>80</w:t>
+      </w:r>
+      <w:r>
+        <w:rPr>
+          <w:rFonts w:ascii="Menlo" w:hAnsi="Menlo" w:cs="Menlo"/>
+          <w:color w:val="A9B7C6"/>
+          <w:sz w:val="18"/>
+          <w:szCs w:val="18"/>
+          <w:lang w:val="en-US"/>
+        </w:rPr>
+        <w:t>)</w:t>
+      </w:r>
+      <w:r>
+        <w:rPr>
+          <w:rFonts w:ascii="Menlo" w:hAnsi="Menlo" w:cs="Menlo"/>
+          <w:color w:val="CC7832"/>
+          <w:sz w:val="18"/>
+          <w:szCs w:val="18"/>
+          <w:lang w:val="en-US"/>
+        </w:rPr>
+        <w:t>;</w:t>
+      </w:r>
+      <w:r>
+        <w:rPr>
+          <w:rFonts w:ascii="Menlo" w:hAnsi="Menlo" w:cs="Menlo"/>
+          <w:color w:val="CC7832"/>
+          <w:sz w:val="18"/>
+          <w:szCs w:val="18"/>
+          <w:lang w:val="en-US"/>
+        </w:rPr>
+        <w:br/>
+      </w:r>
+      <w:r>
+        <w:rPr>
+          <w:rFonts w:ascii="Menlo" w:hAnsi="Menlo" w:cs="Menlo"/>
+          <w:color w:val="A9B7C6"/>
+          <w:sz w:val="18"/>
+          <w:szCs w:val="18"/>
+          <w:lang w:val="en-US"/>
+        </w:rPr>
+        <w:t>System.</w:t>
+      </w:r>
+      <w:r>
+        <w:rPr>
+          <w:rFonts w:ascii="Menlo" w:hAnsi="Menlo" w:cs="Menlo"/>
+          <w:i/>
+          <w:iCs/>
+          <w:color w:val="9876AA"/>
+          <w:sz w:val="18"/>
+          <w:szCs w:val="18"/>
+          <w:lang w:val="en-US"/>
+        </w:rPr>
+        <w:t>out</w:t>
+      </w:r>
+      <w:r>
+        <w:rPr>
+          <w:rFonts w:ascii="Menlo" w:hAnsi="Menlo" w:cs="Menlo"/>
+          <w:color w:val="A9B7C6"/>
+          <w:sz w:val="18"/>
+          <w:szCs w:val="18"/>
+          <w:lang w:val="en-US"/>
+        </w:rPr>
+        <w:t>.println(Constants.</w:t>
+      </w:r>
+      <w:r>
+        <w:rPr>
+          <w:rFonts w:ascii="Menlo" w:hAnsi="Menlo" w:cs="Menlo"/>
+          <w:i/>
+          <w:iCs/>
+          <w:color w:val="9876AA"/>
+          <w:sz w:val="18"/>
+          <w:szCs w:val="18"/>
+          <w:lang w:val="en-US"/>
+        </w:rPr>
+        <w:t>_I</w:t>
+      </w:r>
+      <w:r>
+        <w:rPr>
+          <w:rFonts w:ascii="Menlo" w:hAnsi="Menlo" w:cs="Menlo"/>
+          <w:color w:val="A9B7C6"/>
+          <w:sz w:val="18"/>
+          <w:szCs w:val="18"/>
+          <w:lang w:val="en-US"/>
+        </w:rPr>
+        <w:t>+ Constants.</w:t>
+      </w:r>
+      <w:r>
+        <w:rPr>
+          <w:rFonts w:ascii="Menlo" w:hAnsi="Menlo" w:cs="Menlo"/>
+          <w:i/>
+          <w:iCs/>
+          <w:color w:val="9876AA"/>
+          <w:sz w:val="18"/>
+          <w:szCs w:val="18"/>
+          <w:lang w:val="en-US"/>
+        </w:rPr>
+        <w:t>WEB_SERVER_CON</w:t>
+      </w:r>
+      <w:r>
+        <w:rPr>
+          <w:rFonts w:ascii="Menlo" w:hAnsi="Menlo" w:cs="Menlo"/>
+          <w:color w:val="A9B7C6"/>
+          <w:sz w:val="18"/>
+          <w:szCs w:val="18"/>
+          <w:lang w:val="en-US"/>
+        </w:rPr>
+        <w:t>.replace(</w:t>
+      </w:r>
+      <w:r>
+        <w:rPr>
+          <w:rFonts w:ascii="Menlo" w:hAnsi="Menlo" w:cs="Menlo"/>
+          <w:color w:val="6A8759"/>
+          <w:sz w:val="18"/>
+          <w:szCs w:val="18"/>
+          <w:lang w:val="en-US"/>
+        </w:rPr>
+        <w:t>"%1"</w:t>
+      </w:r>
+      <w:r>
+        <w:rPr>
+          <w:rFonts w:ascii="Menlo" w:hAnsi="Menlo" w:cs="Menlo"/>
+          <w:color w:val="CC7832"/>
+          <w:sz w:val="18"/>
+          <w:szCs w:val="18"/>
+          <w:lang w:val="en-US"/>
+        </w:rPr>
+        <w:t xml:space="preserve">, </w:t>
+      </w:r>
+      <w:r>
+        <w:rPr>
+          <w:rFonts w:ascii="Menlo" w:hAnsi="Menlo" w:cs="Menlo"/>
+          <w:color w:val="A9B7C6"/>
+          <w:sz w:val="18"/>
+          <w:szCs w:val="18"/>
+          <w:lang w:val="en-US"/>
+        </w:rPr>
+        <w:t>host))</w:t>
+      </w:r>
+      <w:r>
+        <w:rPr>
+          <w:rFonts w:ascii="Menlo" w:hAnsi="Menlo" w:cs="Menlo"/>
+          <w:color w:val="CC7832"/>
+          <w:sz w:val="18"/>
+          <w:szCs w:val="18"/>
+          <w:lang w:val="en-US"/>
+        </w:rPr>
+        <w:t>;</w:t>
+      </w:r>
+      <w:r>
+        <w:rPr>
+          <w:rFonts w:ascii="Menlo" w:hAnsi="Menlo" w:cs="Menlo"/>
+          <w:color w:val="CC7832"/>
+          <w:sz w:val="18"/>
+          <w:szCs w:val="18"/>
+          <w:lang w:val="en-US"/>
+        </w:rPr>
+        <w:br/>
+        <w:t xml:space="preserve">int </w:t>
+      </w:r>
+      <w:r>
+        <w:rPr>
+          <w:rFonts w:ascii="Menlo" w:hAnsi="Menlo" w:cs="Menlo"/>
+          <w:color w:val="A9B7C6"/>
+          <w:sz w:val="18"/>
+          <w:szCs w:val="18"/>
+          <w:lang w:val="en-US"/>
+        </w:rPr>
+        <w:t xml:space="preserve">nbrWaiting = </w:t>
+      </w:r>
+      <w:r>
+        <w:rPr>
+          <w:rFonts w:ascii="Menlo" w:hAnsi="Menlo" w:cs="Menlo"/>
+          <w:color w:val="6897BB"/>
+          <w:sz w:val="18"/>
+          <w:szCs w:val="18"/>
+          <w:lang w:val="en-US"/>
+        </w:rPr>
+        <w:t>10</w:t>
+      </w:r>
+      <w:r>
+        <w:rPr>
+          <w:rFonts w:ascii="Menlo" w:hAnsi="Menlo" w:cs="Menlo"/>
+          <w:color w:val="CC7832"/>
+          <w:sz w:val="18"/>
+          <w:szCs w:val="18"/>
+          <w:lang w:val="en-US"/>
+        </w:rPr>
+        <w:t>;</w:t>
+      </w:r>
+      <w:r>
+        <w:rPr>
+          <w:rFonts w:ascii="Menlo" w:hAnsi="Menlo" w:cs="Menlo"/>
+          <w:color w:val="CC7832"/>
+          <w:sz w:val="18"/>
+          <w:szCs w:val="18"/>
+          <w:lang w:val="en-US"/>
+        </w:rPr>
+        <w:br/>
+      </w:r>
+      <w:r>
+        <w:rPr>
+          <w:rFonts w:ascii="Menlo" w:hAnsi="Menlo" w:cs="Menlo"/>
+          <w:color w:val="A9B7C6"/>
+          <w:sz w:val="18"/>
+          <w:szCs w:val="18"/>
+          <w:lang w:val="en-US"/>
+        </w:rPr>
+        <w:t>S:</w:t>
+      </w:r>
+      <w:r>
+        <w:rPr>
+          <w:rFonts w:ascii="Menlo" w:hAnsi="Menlo" w:cs="Menlo"/>
+          <w:color w:val="A9B7C6"/>
+          <w:sz w:val="18"/>
+          <w:szCs w:val="18"/>
+          <w:lang w:val="en-US"/>
+        </w:rPr>
+        <w:br/>
+      </w:r>
+      <w:r>
+        <w:rPr>
+          <w:rFonts w:ascii="Menlo" w:hAnsi="Menlo" w:cs="Menlo"/>
+          <w:color w:val="CC7832"/>
+          <w:sz w:val="18"/>
+          <w:szCs w:val="18"/>
+          <w:lang w:val="en-US"/>
+        </w:rPr>
+        <w:t xml:space="preserve">while </w:t>
+      </w:r>
+      <w:r>
+        <w:rPr>
+          <w:rFonts w:ascii="Menlo" w:hAnsi="Menlo" w:cs="Menlo"/>
+          <w:color w:val="A9B7C6"/>
+          <w:sz w:val="18"/>
+          <w:szCs w:val="18"/>
+          <w:lang w:val="en-US"/>
+        </w:rPr>
+        <w:t>(!serverSocket.isClosed()) {</w:t>
+      </w:r>
+      <w:r>
+        <w:rPr>
+          <w:rFonts w:ascii="Menlo" w:hAnsi="Menlo" w:cs="Menlo"/>
+          <w:color w:val="A9B7C6"/>
+          <w:sz w:val="18"/>
+          <w:szCs w:val="18"/>
+          <w:lang w:val="en-US"/>
+        </w:rPr>
+        <w:br/>
+        <w:t xml:space="preserve">    </w:t>
+      </w:r>
+      <w:r>
+        <w:rPr>
+          <w:rFonts w:ascii="Menlo" w:hAnsi="Menlo" w:cs="Menlo"/>
+          <w:color w:val="CC7832"/>
+          <w:sz w:val="18"/>
+          <w:szCs w:val="18"/>
+          <w:lang w:val="en-US"/>
+        </w:rPr>
+        <w:t xml:space="preserve">try </w:t>
+      </w:r>
+      <w:r>
+        <w:rPr>
+          <w:rFonts w:ascii="Menlo" w:hAnsi="Menlo" w:cs="Menlo"/>
+          <w:color w:val="A9B7C6"/>
+          <w:sz w:val="18"/>
+          <w:szCs w:val="18"/>
+          <w:lang w:val="en-US"/>
+        </w:rPr>
+        <w:t>{</w:t>
+      </w:r>
+    </w:p>
+    <w:p>
+      <w:pPr>
+        <w:pStyle w:val="PrformatHTML"/>
+        <w:shd w:val="clear" w:color="auto" w:fill="2B2B2B"/>
+        <w:rPr>
+          <w:rFonts w:ascii="Menlo" w:hAnsi="Menlo" w:cs="Menlo"/>
+          <w:color w:val="A9B7C6"/>
+          <w:sz w:val="18"/>
+          <w:szCs w:val="18"/>
+          <w:lang w:val="en-US"/>
+        </w:rPr>
+      </w:pPr>
+      <w:r>
+        <w:rPr>
+          <w:rFonts w:ascii="Menlo" w:hAnsi="Menlo" w:cs="Menlo"/>
+          <w:color w:val="A9B7C6"/>
+          <w:sz w:val="18"/>
+          <w:szCs w:val="18"/>
+          <w:lang w:val="en-US"/>
+        </w:rPr>
+        <w:t>[...]</w:t>
+      </w:r>
+    </w:p>
+    <w:p>
+      <w:pPr>
+        <w:rPr>
+          <w:lang w:val="en-US"/>
+        </w:rPr>
+      </w:pPr>
     </w:p>
     <w:p>
       <w:pPr>
@@ -1009,7 +1755,307 @@
         <w:rPr>
           <w:lang w:val="en-US"/>
         </w:rPr>
-        <w:t xml:space="preserve"> The server is able to handle multiple connections simultaneously.</w:t>
+        <w:t xml:space="preserve"> The server is able to handle mult</w:t>
+      </w:r>
+      <w:r>
+        <w:rPr>
+          <w:lang w:val="en-US"/>
+        </w:rPr>
+        <w:t xml:space="preserve">iple connections simultaneously: </w:t>
+      </w:r>
+    </w:p>
+    <w:p>
+      <w:pPr>
+        <w:rPr>
+          <w:lang w:val="en-US"/>
+        </w:rPr>
+      </w:pPr>
+    </w:p>
+    <w:p>
+      <w:pPr>
+        <w:pStyle w:val="PrformatHTML"/>
+        <w:shd w:val="clear" w:color="auto" w:fill="2B2B2B"/>
+        <w:rPr>
+          <w:rFonts w:ascii="Menlo" w:hAnsi="Menlo" w:cs="Menlo"/>
+          <w:color w:val="808080"/>
+          <w:sz w:val="18"/>
+          <w:szCs w:val="18"/>
+        </w:rPr>
+      </w:pPr>
+      <w:r>
+        <w:rPr>
+          <w:rFonts w:ascii="Menlo" w:hAnsi="Menlo" w:cs="Menlo"/>
+          <w:color w:val="808080"/>
+          <w:sz w:val="18"/>
+          <w:szCs w:val="18"/>
+        </w:rPr>
+        <w:t>[...]</w:t>
+      </w:r>
+    </w:p>
+    <w:p>
+      <w:pPr>
+        <w:pStyle w:val="PrformatHTML"/>
+        <w:shd w:val="clear" w:color="auto" w:fill="2B2B2B"/>
+        <w:rPr>
+          <w:rFonts w:ascii="Menlo" w:hAnsi="Menlo" w:cs="Menlo"/>
+          <w:color w:val="A9B7C6"/>
+          <w:sz w:val="18"/>
+          <w:szCs w:val="18"/>
+        </w:rPr>
+      </w:pPr>
+      <w:r>
+        <w:rPr>
+          <w:rFonts w:ascii="Menlo" w:hAnsi="Menlo" w:cs="Menlo"/>
+          <w:color w:val="808080"/>
+          <w:sz w:val="18"/>
+          <w:szCs w:val="18"/>
+        </w:rPr>
+        <w:t>/*</w:t>
+      </w:r>
+      <w:r>
+        <w:rPr>
+          <w:rFonts w:ascii="Menlo" w:hAnsi="Menlo" w:cs="Menlo"/>
+          <w:color w:val="808080"/>
+          <w:sz w:val="18"/>
+          <w:szCs w:val="18"/>
+        </w:rPr>
+        <w:br/>
+        <w:t>* [REQ_08]</w:t>
+      </w:r>
+      <w:r>
+        <w:rPr>
+          <w:rFonts w:ascii="Menlo" w:hAnsi="Menlo" w:cs="Menlo"/>
+          <w:color w:val="808080"/>
+          <w:sz w:val="18"/>
+          <w:szCs w:val="18"/>
+        </w:rPr>
+        <w:br/>
+        <w:t>* The server is able to handle multiples client connections in the same time.</w:t>
+      </w:r>
+      <w:r>
+        <w:rPr>
+          <w:rFonts w:ascii="Menlo" w:hAnsi="Menlo" w:cs="Menlo"/>
+          <w:color w:val="808080"/>
+          <w:sz w:val="18"/>
+          <w:szCs w:val="18"/>
+        </w:rPr>
+        <w:br/>
+        <w:t>* */</w:t>
+      </w:r>
+      <w:r>
+        <w:rPr>
+          <w:rFonts w:ascii="Menlo" w:hAnsi="Menlo" w:cs="Menlo"/>
+          <w:color w:val="808080"/>
+          <w:sz w:val="18"/>
+          <w:szCs w:val="18"/>
+        </w:rPr>
+        <w:br/>
+        <w:t xml:space="preserve">// Server is waiting infinitely a new </w:t>
+      </w:r>
+      <w:r>
+        <w:rPr>
+          <w:rFonts w:ascii="Menlo" w:hAnsi="Menlo" w:cs="Menlo"/>
+          <w:color w:val="808080"/>
+          <w:sz w:val="18"/>
+          <w:szCs w:val="18"/>
+        </w:rPr>
+        <w:t xml:space="preserve">Thread </w:t>
+      </w:r>
+      <w:r>
+        <w:rPr>
+          <w:rFonts w:ascii="Menlo" w:hAnsi="Menlo" w:cs="Menlo"/>
+          <w:color w:val="808080"/>
+          <w:sz w:val="18"/>
+          <w:szCs w:val="18"/>
+        </w:rPr>
+        <w:t>client with its opened socket.</w:t>
+      </w:r>
+      <w:r>
+        <w:rPr>
+          <w:rFonts w:ascii="Menlo" w:hAnsi="Menlo" w:cs="Menlo"/>
+          <w:color w:val="808080"/>
+          <w:sz w:val="18"/>
+          <w:szCs w:val="18"/>
+        </w:rPr>
+        <w:br/>
+      </w:r>
+      <w:r>
+        <w:rPr>
+          <w:rFonts w:ascii="Menlo" w:hAnsi="Menlo" w:cs="Menlo"/>
+          <w:color w:val="CC7832"/>
+          <w:sz w:val="18"/>
+          <w:szCs w:val="18"/>
+        </w:rPr>
+        <w:t>while</w:t>
+      </w:r>
+      <w:r>
+        <w:rPr>
+          <w:rFonts w:ascii="Menlo" w:hAnsi="Menlo" w:cs="Menlo"/>
+          <w:color w:val="A9B7C6"/>
+          <w:sz w:val="18"/>
+          <w:szCs w:val="18"/>
+        </w:rPr>
+        <w:t>(</w:t>
+      </w:r>
+      <w:r>
+        <w:rPr>
+          <w:rFonts w:ascii="Menlo" w:hAnsi="Menlo" w:cs="Menlo"/>
+          <w:color w:val="CC7832"/>
+          <w:sz w:val="18"/>
+          <w:szCs w:val="18"/>
+        </w:rPr>
+        <w:t>true</w:t>
+      </w:r>
+      <w:proofErr w:type="gramStart"/>
+      <w:r>
+        <w:rPr>
+          <w:rFonts w:ascii="Menlo" w:hAnsi="Menlo" w:cs="Menlo"/>
+          <w:color w:val="A9B7C6"/>
+          <w:sz w:val="18"/>
+          <w:szCs w:val="18"/>
+        </w:rPr>
+        <w:t>){</w:t>
+      </w:r>
+      <w:proofErr w:type="gramEnd"/>
+      <w:r>
+        <w:rPr>
+          <w:rFonts w:ascii="Menlo" w:hAnsi="Menlo" w:cs="Menlo"/>
+          <w:color w:val="A9B7C6"/>
+          <w:sz w:val="18"/>
+          <w:szCs w:val="18"/>
+        </w:rPr>
+        <w:br/>
+        <w:t xml:space="preserve">    </w:t>
+      </w:r>
+      <w:r>
+        <w:rPr>
+          <w:rFonts w:ascii="Menlo" w:hAnsi="Menlo" w:cs="Menlo"/>
+          <w:color w:val="808080"/>
+          <w:sz w:val="18"/>
+          <w:szCs w:val="18"/>
+        </w:rPr>
+        <w:t>// Each time a client is accepted, a new client is defined.</w:t>
+      </w:r>
+      <w:r>
+        <w:rPr>
+          <w:rFonts w:ascii="Menlo" w:hAnsi="Menlo" w:cs="Menlo"/>
+          <w:color w:val="808080"/>
+          <w:sz w:val="18"/>
+          <w:szCs w:val="18"/>
+        </w:rPr>
+        <w:br/>
+        <w:t xml:space="preserve">    </w:t>
+      </w:r>
+      <w:r>
+        <w:rPr>
+          <w:rFonts w:ascii="Menlo" w:hAnsi="Menlo" w:cs="Menlo"/>
+          <w:color w:val="CC7832"/>
+          <w:sz w:val="18"/>
+          <w:szCs w:val="18"/>
+        </w:rPr>
+        <w:t xml:space="preserve">new </w:t>
+      </w:r>
+      <w:r>
+        <w:rPr>
+          <w:rFonts w:ascii="Menlo" w:hAnsi="Menlo" w:cs="Menlo"/>
+          <w:color w:val="A9B7C6"/>
+          <w:sz w:val="18"/>
+          <w:szCs w:val="18"/>
+        </w:rPr>
+        <w:t>Client(</w:t>
+      </w:r>
+      <w:r>
+        <w:rPr>
+          <w:rFonts w:ascii="Menlo" w:hAnsi="Menlo" w:cs="Menlo"/>
+          <w:color w:val="CC7832"/>
+          <w:sz w:val="18"/>
+          <w:szCs w:val="18"/>
+        </w:rPr>
+        <w:t>this</w:t>
+      </w:r>
+      <w:r>
+        <w:rPr>
+          <w:rFonts w:ascii="Menlo" w:hAnsi="Menlo" w:cs="Menlo"/>
+          <w:color w:val="A9B7C6"/>
+          <w:sz w:val="18"/>
+          <w:szCs w:val="18"/>
+        </w:rPr>
+        <w:t>.</w:t>
+      </w:r>
+      <w:r>
+        <w:rPr>
+          <w:rFonts w:ascii="Menlo" w:hAnsi="Menlo" w:cs="Menlo"/>
+          <w:color w:val="9876AA"/>
+          <w:sz w:val="18"/>
+          <w:szCs w:val="18"/>
+        </w:rPr>
+        <w:t>serverSocket</w:t>
+      </w:r>
+      <w:r>
+        <w:rPr>
+          <w:rFonts w:ascii="Menlo" w:hAnsi="Menlo" w:cs="Menlo"/>
+          <w:color w:val="A9B7C6"/>
+          <w:sz w:val="18"/>
+          <w:szCs w:val="18"/>
+        </w:rPr>
+        <w:t>.accept()).start()</w:t>
+      </w:r>
+      <w:r>
+        <w:rPr>
+          <w:rFonts w:ascii="Menlo" w:hAnsi="Menlo" w:cs="Menlo"/>
+          <w:color w:val="CC7832"/>
+          <w:sz w:val="18"/>
+          <w:szCs w:val="18"/>
+        </w:rPr>
+        <w:t>;</w:t>
+      </w:r>
+      <w:r>
+        <w:rPr>
+          <w:rFonts w:ascii="Menlo" w:hAnsi="Menlo" w:cs="Menlo"/>
+          <w:color w:val="CC7832"/>
+          <w:sz w:val="18"/>
+          <w:szCs w:val="18"/>
+        </w:rPr>
+        <w:br/>
+      </w:r>
+      <w:r>
+        <w:rPr>
+          <w:rFonts w:ascii="Menlo" w:hAnsi="Menlo" w:cs="Menlo"/>
+          <w:color w:val="A9B7C6"/>
+          <w:sz w:val="18"/>
+          <w:szCs w:val="18"/>
+        </w:rPr>
+        <w:t>}</w:t>
+      </w:r>
+    </w:p>
+    <w:p>
+      <w:pPr>
+        <w:pStyle w:val="PrformatHTML"/>
+        <w:shd w:val="clear" w:color="auto" w:fill="2B2B2B"/>
+        <w:rPr>
+          <w:rFonts w:ascii="Menlo" w:hAnsi="Menlo" w:cs="Menlo"/>
+          <w:color w:val="808080"/>
+          <w:sz w:val="18"/>
+          <w:szCs w:val="18"/>
+        </w:rPr>
+      </w:pPr>
+      <w:r>
+        <w:rPr>
+          <w:rFonts w:ascii="Menlo" w:hAnsi="Menlo" w:cs="Menlo"/>
+          <w:color w:val="808080"/>
+          <w:sz w:val="18"/>
+          <w:szCs w:val="18"/>
+        </w:rPr>
+        <w:t>[...</w:t>
+      </w:r>
+      <w:r>
+        <w:rPr>
+          <w:rFonts w:ascii="Menlo" w:hAnsi="Menlo" w:cs="Menlo"/>
+          <w:color w:val="808080"/>
+          <w:sz w:val="18"/>
+          <w:szCs w:val="18"/>
+        </w:rPr>
+        <w:t>]</w:t>
       </w:r>
     </w:p>
     <w:p>
@@ -1044,7 +2090,485 @@
         <w:rPr>
           <w:lang w:val="en-US"/>
         </w:rPr>
-        <w:t>Not implemented yet.</w:t>
+        <w:t xml:space="preserve">The feature is implemented with a new Thread for each client request in Client class with the help of Request </w:t>
+      </w:r>
+      <w:proofErr w:type="gramStart"/>
+      <w:r>
+        <w:rPr>
+          <w:lang w:val="en-US"/>
+        </w:rPr>
+        <w:t>class :</w:t>
+      </w:r>
+      <w:proofErr w:type="gramEnd"/>
+    </w:p>
+    <w:p>
+      <w:pPr>
+        <w:pStyle w:val="PrformatHTML"/>
+        <w:shd w:val="clear" w:color="auto" w:fill="2B2B2B"/>
+        <w:rPr>
+          <w:rFonts w:ascii="Menlo" w:hAnsi="Menlo" w:cs="Menlo"/>
+          <w:color w:val="A9B7C6"/>
+          <w:sz w:val="18"/>
+          <w:szCs w:val="18"/>
+        </w:rPr>
+      </w:pPr>
+      <w:r>
+        <w:rPr>
+          <w:rFonts w:ascii="Menlo" w:hAnsi="Menlo" w:cs="Menlo"/>
+          <w:color w:val="808080"/>
+          <w:sz w:val="18"/>
+          <w:szCs w:val="18"/>
+        </w:rPr>
+        <w:t>/*</w:t>
+      </w:r>
+      <w:r>
+        <w:rPr>
+          <w:rFonts w:ascii="Menlo" w:hAnsi="Menlo" w:cs="Menlo"/>
+          <w:color w:val="808080"/>
+          <w:sz w:val="18"/>
+          <w:szCs w:val="18"/>
+        </w:rPr>
+        <w:br/>
+        <w:t>* [REQ_09]</w:t>
+      </w:r>
+      <w:r>
+        <w:rPr>
+          <w:rFonts w:ascii="Menlo" w:hAnsi="Menlo" w:cs="Menlo"/>
+          <w:color w:val="808080"/>
+          <w:sz w:val="18"/>
+          <w:szCs w:val="18"/>
+        </w:rPr>
+        <w:br/>
+        <w:t>* The server implements a request/response pipelining system to optimize the response for the client.</w:t>
+      </w:r>
+      <w:r>
+        <w:rPr>
+          <w:rFonts w:ascii="Menlo" w:hAnsi="Menlo" w:cs="Menlo"/>
+          <w:color w:val="808080"/>
+          <w:sz w:val="18"/>
+          <w:szCs w:val="18"/>
+        </w:rPr>
+        <w:br/>
+        <w:t>* Thread solution</w:t>
+      </w:r>
+      <w:r>
+        <w:rPr>
+          <w:rFonts w:ascii="Menlo" w:hAnsi="Menlo" w:cs="Menlo"/>
+          <w:color w:val="808080"/>
+          <w:sz w:val="18"/>
+          <w:szCs w:val="18"/>
+        </w:rPr>
+        <w:br/>
+        <w:t>* */</w:t>
+      </w:r>
+      <w:r>
+        <w:rPr>
+          <w:rFonts w:ascii="Menlo" w:hAnsi="Menlo" w:cs="Menlo"/>
+          <w:color w:val="808080"/>
+          <w:sz w:val="18"/>
+          <w:szCs w:val="18"/>
+        </w:rPr>
+        <w:br/>
+        <w:t>//response does not exist in cache</w:t>
+      </w:r>
+      <w:r>
+        <w:rPr>
+          <w:rFonts w:ascii="Menlo" w:hAnsi="Menlo" w:cs="Menlo"/>
+          <w:color w:val="808080"/>
+          <w:sz w:val="18"/>
+          <w:szCs w:val="18"/>
+        </w:rPr>
+        <w:br/>
+      </w:r>
+      <w:r>
+        <w:rPr>
+          <w:rFonts w:ascii="Menlo" w:hAnsi="Menlo" w:cs="Menlo"/>
+          <w:color w:val="A9B7C6"/>
+          <w:sz w:val="18"/>
+          <w:szCs w:val="18"/>
+        </w:rPr>
+        <w:t>System.</w:t>
+      </w:r>
+      <w:r>
+        <w:rPr>
+          <w:rFonts w:ascii="Menlo" w:hAnsi="Menlo" w:cs="Menlo"/>
+          <w:i/>
+          <w:iCs/>
+          <w:color w:val="9876AA"/>
+          <w:sz w:val="18"/>
+          <w:szCs w:val="18"/>
+        </w:rPr>
+        <w:t>out</w:t>
+      </w:r>
+      <w:r>
+        <w:rPr>
+          <w:rFonts w:ascii="Menlo" w:hAnsi="Menlo" w:cs="Menlo"/>
+          <w:color w:val="A9B7C6"/>
+          <w:sz w:val="18"/>
+          <w:szCs w:val="18"/>
+        </w:rPr>
+        <w:t>.println(</w:t>
+      </w:r>
+      <w:proofErr w:type="gramStart"/>
+      <w:r>
+        <w:rPr>
+          <w:rFonts w:ascii="Menlo" w:hAnsi="Menlo" w:cs="Menlo"/>
+          <w:color w:val="A9B7C6"/>
+          <w:sz w:val="18"/>
+          <w:szCs w:val="18"/>
+        </w:rPr>
+        <w:t>Constants.</w:t>
+      </w:r>
+      <w:r>
+        <w:rPr>
+          <w:rFonts w:ascii="Menlo" w:hAnsi="Menlo" w:cs="Menlo"/>
+          <w:i/>
+          <w:iCs/>
+          <w:color w:val="9876AA"/>
+          <w:sz w:val="18"/>
+          <w:szCs w:val="18"/>
+        </w:rPr>
+        <w:t>_</w:t>
+      </w:r>
+      <w:proofErr w:type="gramEnd"/>
+      <w:r>
+        <w:rPr>
+          <w:rFonts w:ascii="Menlo" w:hAnsi="Menlo" w:cs="Menlo"/>
+          <w:i/>
+          <w:iCs/>
+          <w:color w:val="9876AA"/>
+          <w:sz w:val="18"/>
+          <w:szCs w:val="18"/>
+        </w:rPr>
+        <w:t>I</w:t>
+      </w:r>
+      <w:r>
+        <w:rPr>
+          <w:rFonts w:ascii="Menlo" w:hAnsi="Menlo" w:cs="Menlo"/>
+          <w:color w:val="A9B7C6"/>
+          <w:sz w:val="18"/>
+          <w:szCs w:val="18"/>
+        </w:rPr>
+        <w:t>+Constants.</w:t>
+      </w:r>
+      <w:r>
+        <w:rPr>
+          <w:rFonts w:ascii="Menlo" w:hAnsi="Menlo" w:cs="Menlo"/>
+          <w:i/>
+          <w:iCs/>
+          <w:color w:val="9876AA"/>
+          <w:sz w:val="18"/>
+          <w:szCs w:val="18"/>
+        </w:rPr>
+        <w:t>CLIENT_RES_NO_CACHE</w:t>
+      </w:r>
+      <w:r>
+        <w:rPr>
+          <w:rFonts w:ascii="Menlo" w:hAnsi="Menlo" w:cs="Menlo"/>
+          <w:color w:val="A9B7C6"/>
+          <w:sz w:val="18"/>
+          <w:szCs w:val="18"/>
+        </w:rPr>
+        <w:t>.replace(</w:t>
+      </w:r>
+      <w:r>
+        <w:rPr>
+          <w:rFonts w:ascii="Menlo" w:hAnsi="Menlo" w:cs="Menlo"/>
+          <w:color w:val="6A8759"/>
+          <w:sz w:val="18"/>
+          <w:szCs w:val="18"/>
+        </w:rPr>
+        <w:t>"%1"</w:t>
+      </w:r>
+      <w:r>
+        <w:rPr>
+          <w:rFonts w:ascii="Menlo" w:hAnsi="Menlo" w:cs="Menlo"/>
+          <w:color w:val="CC7832"/>
+          <w:sz w:val="18"/>
+          <w:szCs w:val="18"/>
+        </w:rPr>
+        <w:t xml:space="preserve">, </w:t>
+      </w:r>
+      <w:r>
+        <w:rPr>
+          <w:rFonts w:ascii="Menlo" w:hAnsi="Menlo" w:cs="Menlo"/>
+          <w:color w:val="A9B7C6"/>
+          <w:sz w:val="18"/>
+          <w:szCs w:val="18"/>
+        </w:rPr>
+        <w:t>httpRequest.getHost()))</w:t>
+      </w:r>
+      <w:r>
+        <w:rPr>
+          <w:rFonts w:ascii="Menlo" w:hAnsi="Menlo" w:cs="Menlo"/>
+          <w:color w:val="CC7832"/>
+          <w:sz w:val="18"/>
+          <w:szCs w:val="18"/>
+        </w:rPr>
+        <w:t>;</w:t>
+      </w:r>
+      <w:r>
+        <w:rPr>
+          <w:rFonts w:ascii="Menlo" w:hAnsi="Menlo" w:cs="Menlo"/>
+          <w:color w:val="CC7832"/>
+          <w:sz w:val="18"/>
+          <w:szCs w:val="18"/>
+        </w:rPr>
+        <w:br/>
+      </w:r>
+      <w:r>
+        <w:rPr>
+          <w:rFonts w:ascii="Menlo" w:hAnsi="Menlo" w:cs="Menlo"/>
+          <w:color w:val="9876AA"/>
+          <w:sz w:val="18"/>
+          <w:szCs w:val="18"/>
+        </w:rPr>
+        <w:t xml:space="preserve">serverThread </w:t>
+      </w:r>
+      <w:r>
+        <w:rPr>
+          <w:rFonts w:ascii="Menlo" w:hAnsi="Menlo" w:cs="Menlo"/>
+          <w:color w:val="A9B7C6"/>
+          <w:sz w:val="18"/>
+          <w:szCs w:val="18"/>
+        </w:rPr>
+        <w:t xml:space="preserve">= </w:t>
+      </w:r>
+      <w:r>
+        <w:rPr>
+          <w:rFonts w:ascii="Menlo" w:hAnsi="Menlo" w:cs="Menlo"/>
+          <w:color w:val="CC7832"/>
+          <w:sz w:val="18"/>
+          <w:szCs w:val="18"/>
+        </w:rPr>
+        <w:t xml:space="preserve">new </w:t>
+      </w:r>
+      <w:r>
+        <w:rPr>
+          <w:rFonts w:ascii="Menlo" w:hAnsi="Menlo" w:cs="Menlo"/>
+          <w:color w:val="A9B7C6"/>
+          <w:sz w:val="18"/>
+          <w:szCs w:val="18"/>
+        </w:rPr>
+        <w:t>Request(</w:t>
+      </w:r>
+      <w:r>
+        <w:rPr>
+          <w:rFonts w:ascii="Menlo" w:hAnsi="Menlo" w:cs="Menlo"/>
+          <w:color w:val="CC7832"/>
+          <w:sz w:val="18"/>
+          <w:szCs w:val="18"/>
+        </w:rPr>
+        <w:t>this</w:t>
+      </w:r>
+      <w:r>
+        <w:rPr>
+          <w:rFonts w:ascii="Menlo" w:hAnsi="Menlo" w:cs="Menlo"/>
+          <w:color w:val="A9B7C6"/>
+          <w:sz w:val="18"/>
+          <w:szCs w:val="18"/>
+        </w:rPr>
+        <w:t>.</w:t>
+      </w:r>
+      <w:r>
+        <w:rPr>
+          <w:rFonts w:ascii="Menlo" w:hAnsi="Menlo" w:cs="Menlo"/>
+          <w:color w:val="9876AA"/>
+          <w:sz w:val="18"/>
+          <w:szCs w:val="18"/>
+        </w:rPr>
+        <w:t>clientSocket</w:t>
+      </w:r>
+      <w:r>
+        <w:rPr>
+          <w:rFonts w:ascii="Menlo" w:hAnsi="Menlo" w:cs="Menlo"/>
+          <w:color w:val="CC7832"/>
+          <w:sz w:val="18"/>
+          <w:szCs w:val="18"/>
+        </w:rPr>
+        <w:t>, this</w:t>
+      </w:r>
+      <w:r>
+        <w:rPr>
+          <w:rFonts w:ascii="Menlo" w:hAnsi="Menlo" w:cs="Menlo"/>
+          <w:color w:val="A9B7C6"/>
+          <w:sz w:val="18"/>
+          <w:szCs w:val="18"/>
+        </w:rPr>
+        <w:t>.</w:t>
+      </w:r>
+      <w:r>
+        <w:rPr>
+          <w:rFonts w:ascii="Menlo" w:hAnsi="Menlo" w:cs="Menlo"/>
+          <w:color w:val="9876AA"/>
+          <w:sz w:val="18"/>
+          <w:szCs w:val="18"/>
+        </w:rPr>
+        <w:t>clientRequest</w:t>
+      </w:r>
+      <w:r>
+        <w:rPr>
+          <w:rFonts w:ascii="Menlo" w:hAnsi="Menlo" w:cs="Menlo"/>
+          <w:color w:val="CC7832"/>
+          <w:sz w:val="18"/>
+          <w:szCs w:val="18"/>
+        </w:rPr>
+        <w:t>, this</w:t>
+      </w:r>
+      <w:r>
+        <w:rPr>
+          <w:rFonts w:ascii="Menlo" w:hAnsi="Menlo" w:cs="Menlo"/>
+          <w:color w:val="A9B7C6"/>
+          <w:sz w:val="18"/>
+          <w:szCs w:val="18"/>
+        </w:rPr>
+        <w:t>.</w:t>
+      </w:r>
+      <w:r>
+        <w:rPr>
+          <w:rFonts w:ascii="Menlo" w:hAnsi="Menlo" w:cs="Menlo"/>
+          <w:color w:val="9876AA"/>
+          <w:sz w:val="18"/>
+          <w:szCs w:val="18"/>
+        </w:rPr>
+        <w:t>clientOutputStream</w:t>
+      </w:r>
+      <w:r>
+        <w:rPr>
+          <w:rFonts w:ascii="Menlo" w:hAnsi="Menlo" w:cs="Menlo"/>
+          <w:color w:val="A9B7C6"/>
+          <w:sz w:val="18"/>
+          <w:szCs w:val="18"/>
+        </w:rPr>
+        <w:t>)</w:t>
+      </w:r>
+      <w:r>
+        <w:rPr>
+          <w:rFonts w:ascii="Menlo" w:hAnsi="Menlo" w:cs="Menlo"/>
+          <w:color w:val="CC7832"/>
+          <w:sz w:val="18"/>
+          <w:szCs w:val="18"/>
+        </w:rPr>
+        <w:t>;</w:t>
+      </w:r>
+      <w:r>
+        <w:rPr>
+          <w:rFonts w:ascii="Menlo" w:hAnsi="Menlo" w:cs="Menlo"/>
+          <w:color w:val="CC7832"/>
+          <w:sz w:val="18"/>
+          <w:szCs w:val="18"/>
+        </w:rPr>
+        <w:br/>
+      </w:r>
+      <w:r>
+        <w:rPr>
+          <w:rFonts w:ascii="Menlo" w:hAnsi="Menlo" w:cs="Menlo"/>
+          <w:color w:val="9876AA"/>
+          <w:sz w:val="18"/>
+          <w:szCs w:val="18"/>
+        </w:rPr>
+        <w:t>serverThread</w:t>
+      </w:r>
+      <w:r>
+        <w:rPr>
+          <w:rFonts w:ascii="Menlo" w:hAnsi="Menlo" w:cs="Menlo"/>
+          <w:color w:val="A9B7C6"/>
+          <w:sz w:val="18"/>
+          <w:szCs w:val="18"/>
+        </w:rPr>
+        <w:t>.start()</w:t>
+      </w:r>
+      <w:r>
+        <w:rPr>
+          <w:rFonts w:ascii="Menlo" w:hAnsi="Menlo" w:cs="Menlo"/>
+          <w:color w:val="CC7832"/>
+          <w:sz w:val="18"/>
+          <w:szCs w:val="18"/>
+        </w:rPr>
+        <w:t>;</w:t>
+      </w:r>
+      <w:r>
+        <w:rPr>
+          <w:rFonts w:ascii="Menlo" w:hAnsi="Menlo" w:cs="Menlo"/>
+          <w:color w:val="CC7832"/>
+          <w:sz w:val="18"/>
+          <w:szCs w:val="18"/>
+        </w:rPr>
+        <w:br/>
+      </w:r>
+      <w:r>
+        <w:rPr>
+          <w:rFonts w:ascii="Menlo" w:hAnsi="Menlo" w:cs="Menlo"/>
+          <w:color w:val="CC7832"/>
+          <w:sz w:val="18"/>
+          <w:szCs w:val="18"/>
+        </w:rPr>
+        <w:br/>
+        <w:t>while</w:t>
+      </w:r>
+      <w:r>
+        <w:rPr>
+          <w:rFonts w:ascii="Menlo" w:hAnsi="Menlo" w:cs="Menlo"/>
+          <w:color w:val="A9B7C6"/>
+          <w:sz w:val="18"/>
+          <w:szCs w:val="18"/>
+        </w:rPr>
+        <w:t>(!</w:t>
+      </w:r>
+      <w:r>
+        <w:rPr>
+          <w:rFonts w:ascii="Menlo" w:hAnsi="Menlo" w:cs="Menlo"/>
+          <w:color w:val="9876AA"/>
+          <w:sz w:val="18"/>
+          <w:szCs w:val="18"/>
+        </w:rPr>
+        <w:t>serverThread</w:t>
+      </w:r>
+      <w:r>
+        <w:rPr>
+          <w:rFonts w:ascii="Menlo" w:hAnsi="Menlo" w:cs="Menlo"/>
+          <w:color w:val="A9B7C6"/>
+          <w:sz w:val="18"/>
+          <w:szCs w:val="18"/>
+        </w:rPr>
+        <w:t>.isInterrupted()){</w:t>
+      </w:r>
+      <w:r>
+        <w:rPr>
+          <w:rFonts w:ascii="Menlo" w:hAnsi="Menlo" w:cs="Menlo"/>
+          <w:color w:val="A9B7C6"/>
+          <w:sz w:val="18"/>
+          <w:szCs w:val="18"/>
+        </w:rPr>
+        <w:br/>
+        <w:t xml:space="preserve">    </w:t>
+      </w:r>
+      <w:r>
+        <w:rPr>
+          <w:rFonts w:ascii="Menlo" w:hAnsi="Menlo" w:cs="Menlo"/>
+          <w:color w:val="CC7832"/>
+          <w:sz w:val="18"/>
+          <w:szCs w:val="18"/>
+        </w:rPr>
+        <w:t>continue;</w:t>
+      </w:r>
+      <w:r>
+        <w:rPr>
+          <w:rFonts w:ascii="Menlo" w:hAnsi="Menlo" w:cs="Menlo"/>
+          <w:color w:val="CC7832"/>
+          <w:sz w:val="18"/>
+          <w:szCs w:val="18"/>
+        </w:rPr>
+        <w:br/>
+      </w:r>
+      <w:r>
+        <w:rPr>
+          <w:rFonts w:ascii="Menlo" w:hAnsi="Menlo" w:cs="Menlo"/>
+          <w:color w:val="A9B7C6"/>
+          <w:sz w:val="18"/>
+          <w:szCs w:val="18"/>
+        </w:rPr>
+        <w:t>}</w:t>
       </w:r>
     </w:p>
     <w:p>
@@ -1071,6 +2595,305 @@
     </w:p>
     <w:p>
       <w:pPr>
+        <w:rPr>
+          <w:lang w:val="en-US"/>
+        </w:rPr>
+      </w:pPr>
+      <w:r>
+        <w:rPr>
+          <w:lang w:val="en-US"/>
+        </w:rPr>
+        <w:t xml:space="preserve">Persistence feature can be found in class Cache </w:t>
+      </w:r>
+      <w:r>
+        <w:rPr>
+          <w:lang w:val="en-US"/>
+        </w:rPr>
+        <w:t>class with the following method</w:t>
+      </w:r>
+      <w:r>
+        <w:rPr>
+          <w:lang w:val="en-US"/>
+        </w:rPr>
+        <w:t>:</w:t>
+      </w:r>
+    </w:p>
+    <w:p>
+      <w:pPr>
+        <w:rPr>
+          <w:lang w:val="en-US"/>
+        </w:rPr>
+      </w:pPr>
+    </w:p>
+    <w:p>
+      <w:pPr>
+        <w:pStyle w:val="PrformatHTML"/>
+        <w:shd w:val="clear" w:color="auto" w:fill="2B2B2B"/>
+        <w:rPr>
+          <w:rFonts w:ascii="Menlo" w:hAnsi="Menlo" w:cs="Menlo"/>
+          <w:color w:val="A9B7C6"/>
+          <w:sz w:val="18"/>
+          <w:szCs w:val="18"/>
+        </w:rPr>
+      </w:pPr>
+      <w:r>
+        <w:rPr>
+          <w:rFonts w:ascii="Menlo" w:hAnsi="Menlo" w:cs="Menlo"/>
+          <w:color w:val="808080"/>
+          <w:sz w:val="18"/>
+          <w:szCs w:val="18"/>
+        </w:rPr>
+        <w:t>/*</w:t>
+      </w:r>
+      <w:r>
+        <w:rPr>
+          <w:rFonts w:ascii="Menlo" w:hAnsi="Menlo" w:cs="Menlo"/>
+          <w:color w:val="808080"/>
+          <w:sz w:val="18"/>
+          <w:szCs w:val="18"/>
+        </w:rPr>
+        <w:br/>
+        <w:t>* [REQ_07] Cache/persistence part</w:t>
+      </w:r>
+      <w:r>
+        <w:rPr>
+          <w:rFonts w:ascii="Menlo" w:hAnsi="Menlo" w:cs="Menlo"/>
+          <w:color w:val="808080"/>
+          <w:sz w:val="18"/>
+          <w:szCs w:val="18"/>
+        </w:rPr>
+        <w:br/>
+        <w:t>* If the requested web page is not available locally, the server shall forward the request</w:t>
+      </w:r>
+      <w:r>
+        <w:rPr>
+          <w:rFonts w:ascii="Menlo" w:hAnsi="Menlo" w:cs="Menlo"/>
+          <w:color w:val="808080"/>
+          <w:sz w:val="18"/>
+          <w:szCs w:val="18"/>
+        </w:rPr>
+        <w:br/>
+        <w:t>* to the web server, get and decode the response, saving files locally and forward the response</w:t>
+      </w:r>
+      <w:r>
+        <w:rPr>
+          <w:rFonts w:ascii="Menlo" w:hAnsi="Menlo" w:cs="Menlo"/>
+          <w:color w:val="808080"/>
+          <w:sz w:val="18"/>
+          <w:szCs w:val="18"/>
+        </w:rPr>
+        <w:br/>
+        <w:t xml:space="preserve">* to the client. </w:t>
+      </w:r>
+      <w:r>
+        <w:rPr>
+          <w:rFonts w:ascii="Menlo" w:hAnsi="Menlo" w:cs="Menlo"/>
+          <w:color w:val="808080"/>
+          <w:sz w:val="18"/>
+          <w:szCs w:val="18"/>
+          <w:lang w:val="nl-BE"/>
+        </w:rPr>
+        <w:t>This feature is in reality a cache system with persistence.</w:t>
+      </w:r>
+      <w:r>
+        <w:rPr>
+          <w:rFonts w:ascii="Menlo" w:hAnsi="Menlo" w:cs="Menlo"/>
+          <w:color w:val="808080"/>
+          <w:sz w:val="18"/>
+          <w:szCs w:val="18"/>
+          <w:lang w:val="nl-BE"/>
+        </w:rPr>
+        <w:br/>
+      </w:r>
+      <w:r>
+        <w:rPr>
+          <w:rFonts w:ascii="Menlo" w:hAnsi="Menlo" w:cs="Menlo"/>
+          <w:color w:val="808080"/>
+          <w:sz w:val="18"/>
+          <w:szCs w:val="18"/>
+        </w:rPr>
+        <w:t>* */</w:t>
+      </w:r>
+      <w:r>
+        <w:rPr>
+          <w:rFonts w:ascii="Menlo" w:hAnsi="Menlo" w:cs="Menlo"/>
+          <w:color w:val="808080"/>
+          <w:sz w:val="18"/>
+          <w:szCs w:val="18"/>
+        </w:rPr>
+        <w:br/>
+      </w:r>
+      <w:r>
+        <w:rPr>
+          <w:rFonts w:ascii="Menlo" w:hAnsi="Menlo" w:cs="Menlo"/>
+          <w:color w:val="CC7832"/>
+          <w:sz w:val="18"/>
+          <w:szCs w:val="18"/>
+        </w:rPr>
+        <w:t xml:space="preserve">public void </w:t>
+      </w:r>
+      <w:proofErr w:type="gramStart"/>
+      <w:r>
+        <w:rPr>
+          <w:rFonts w:ascii="Menlo" w:hAnsi="Menlo" w:cs="Menlo"/>
+          <w:color w:val="FFC66D"/>
+          <w:sz w:val="18"/>
+          <w:szCs w:val="18"/>
+        </w:rPr>
+        <w:t>initialize</w:t>
+      </w:r>
+      <w:r>
+        <w:rPr>
+          <w:rFonts w:ascii="Menlo" w:hAnsi="Menlo" w:cs="Menlo"/>
+          <w:color w:val="A9B7C6"/>
+          <w:sz w:val="18"/>
+          <w:szCs w:val="18"/>
+        </w:rPr>
+        <w:t>(</w:t>
+      </w:r>
+      <w:proofErr w:type="gramEnd"/>
+      <w:r>
+        <w:rPr>
+          <w:rFonts w:ascii="Menlo" w:hAnsi="Menlo" w:cs="Menlo"/>
+          <w:color w:val="A9B7C6"/>
+          <w:sz w:val="18"/>
+          <w:szCs w:val="18"/>
+        </w:rPr>
+        <w:t>)</w:t>
+      </w:r>
+    </w:p>
+    <w:p>
+      <w:pPr>
+        <w:pStyle w:val="PrformatHTML"/>
+        <w:shd w:val="clear" w:color="auto" w:fill="2B2B2B"/>
+        <w:rPr>
+          <w:rFonts w:ascii="Menlo" w:hAnsi="Menlo" w:cs="Menlo"/>
+          <w:color w:val="A9B7C6"/>
+          <w:sz w:val="18"/>
+          <w:szCs w:val="18"/>
+          <w:lang w:val="nl-BE"/>
+        </w:rPr>
+      </w:pPr>
+      <w:r>
+        <w:rPr>
+          <w:rFonts w:ascii="Menlo" w:hAnsi="Menlo" w:cs="Menlo"/>
+          <w:color w:val="A9B7C6"/>
+          <w:sz w:val="18"/>
+          <w:szCs w:val="18"/>
+          <w:lang w:val="nl-BE"/>
+        </w:rPr>
+        <w:t>[...]</w:t>
+      </w:r>
+    </w:p>
+    <w:p>
+      <w:pPr>
+        <w:rPr>
+          <w:lang w:val="en-US"/>
+        </w:rPr>
+      </w:pPr>
+    </w:p>
+    <w:p>
+      <w:pPr>
+        <w:rPr>
+          <w:lang w:val="en-US"/>
+        </w:rPr>
+      </w:pPr>
+      <w:r>
+        <w:rPr>
+          <w:lang w:val="en-US"/>
+        </w:rPr>
+        <w:t xml:space="preserve">Each time the Proxy is started, the initialize method is called. </w:t>
+      </w:r>
+      <w:r>
+        <w:rPr>
+          <w:lang w:val="en-US"/>
+        </w:rPr>
+        <w:t>The method checks</w:t>
+      </w:r>
+      <w:r>
+        <w:rPr>
+          <w:lang w:val="en-US"/>
+        </w:rPr>
+        <w:t xml:space="preserve"> if there is one or more existing directory saved in </w:t>
+      </w:r>
+      <w:r>
+        <w:rPr>
+          <w:lang w:val="en-US"/>
+        </w:rPr>
+        <w:t>cache</w:t>
+      </w:r>
+      <w:r>
+        <w:rPr>
+          <w:lang w:val="en-US"/>
+        </w:rPr>
+        <w:t xml:space="preserve"> folder. If any, the server loads each response/request saved </w:t>
+      </w:r>
+      <w:r>
+        <w:rPr>
+          <w:lang w:val="en-US"/>
+        </w:rPr>
+        <w:t>under</w:t>
+      </w:r>
+      <w:r>
+        <w:rPr>
+          <w:lang w:val="en-US"/>
+        </w:rPr>
+        <w:t xml:space="preserve"> a map of JAXB objects.</w:t>
+      </w:r>
+    </w:p>
+    <w:p>
+      <w:pPr>
+        <w:rPr>
+          <w:lang w:val="en-US"/>
+        </w:rPr>
+      </w:pPr>
+    </w:p>
+    <w:p>
+      <w:pPr>
+        <w:rPr>
+          <w:lang w:val="en-US"/>
+        </w:rPr>
+      </w:pPr>
+      <w:r>
+        <w:rPr>
+          <w:lang w:val="en-US"/>
+        </w:rPr>
+        <w:t>JAXB is a specification that maps an XML document to a set of classes and vice ve</w:t>
+      </w:r>
+      <w:r>
+        <w:rPr>
+          <w:lang w:val="en-US"/>
+        </w:rPr>
+        <w:t>rsa by means of serialization/</w:t>
+      </w:r>
+      <w:r>
+        <w:rPr>
+          <w:lang w:val="en-US"/>
+        </w:rPr>
+        <w:t>deserialization</w:t>
+      </w:r>
+      <w:r>
+        <w:rPr>
+          <w:lang w:val="en-US"/>
+        </w:rPr>
+        <w:t xml:space="preserve"> operations named marshalling/</w:t>
+      </w:r>
+      <w:r>
+        <w:rPr>
+          <w:lang w:val="en-US"/>
+        </w:rPr>
+        <w:t>unmarshalling.</w:t>
+      </w:r>
+    </w:p>
+    <w:p>
+      <w:pPr>
+        <w:rPr>
+          <w:lang w:val="en-US"/>
+        </w:rPr>
+      </w:pPr>
+    </w:p>
+    <w:p>
+      <w:pPr>
         <w:pStyle w:val="Titre2"/>
       </w:pPr>
       <w:r>
@@ -1086,6 +2909,500 @@
     </w:p>
     <w:p>
       <w:pPr>
+        <w:rPr>
+          <w:lang w:val="en-US"/>
+        </w:rPr>
+      </w:pPr>
+      <w:r>
+        <w:rPr>
+          <w:lang w:val="en-US"/>
+        </w:rPr>
+        <w:t>In the Client class, a part of code check if there is the informations requested by the client in cache and always valid. If yes, the server takes the JAXB object, deserializes it and forwards it to the client:</w:t>
+      </w:r>
+    </w:p>
+    <w:p>
+      <w:pPr>
+        <w:rPr>
+          <w:lang w:val="en-US"/>
+        </w:rPr>
+      </w:pPr>
+    </w:p>
+    <w:p>
+      <w:pPr>
+        <w:pStyle w:val="PrformatHTML"/>
+        <w:shd w:val="clear" w:color="auto" w:fill="2B2B2B"/>
+        <w:rPr>
+          <w:rFonts w:ascii="Menlo" w:hAnsi="Menlo" w:cs="Menlo"/>
+          <w:color w:val="A9B7C6"/>
+          <w:sz w:val="18"/>
+          <w:szCs w:val="18"/>
+        </w:rPr>
+      </w:pPr>
+      <w:r>
+        <w:rPr>
+          <w:rFonts w:ascii="Menlo" w:hAnsi="Menlo" w:cs="Menlo"/>
+          <w:color w:val="808080"/>
+          <w:sz w:val="18"/>
+          <w:szCs w:val="18"/>
+        </w:rPr>
+        <w:t>/*</w:t>
+      </w:r>
+      <w:r>
+        <w:rPr>
+          <w:rFonts w:ascii="Menlo" w:hAnsi="Menlo" w:cs="Menlo"/>
+          <w:color w:val="808080"/>
+          <w:sz w:val="18"/>
+          <w:szCs w:val="18"/>
+        </w:rPr>
+        <w:br/>
+        <w:t>* [REQ_06]</w:t>
+      </w:r>
+      <w:r>
+        <w:rPr>
+          <w:rFonts w:ascii="Menlo" w:hAnsi="Menlo" w:cs="Menlo"/>
+          <w:color w:val="808080"/>
+          <w:sz w:val="18"/>
+          <w:szCs w:val="18"/>
+        </w:rPr>
+        <w:br/>
+        <w:t>* If the requested web page is available locally, the server shall transmit it to the client.</w:t>
+      </w:r>
+      <w:r>
+        <w:rPr>
+          <w:rFonts w:ascii="Menlo" w:hAnsi="Menlo" w:cs="Menlo"/>
+          <w:color w:val="808080"/>
+          <w:sz w:val="18"/>
+          <w:szCs w:val="18"/>
+        </w:rPr>
+        <w:br/>
+        <w:t>* */</w:t>
+      </w:r>
+      <w:r>
+        <w:rPr>
+          <w:rFonts w:ascii="Menlo" w:hAnsi="Menlo" w:cs="Menlo"/>
+          <w:color w:val="808080"/>
+          <w:sz w:val="18"/>
+          <w:szCs w:val="18"/>
+        </w:rPr>
+        <w:br/>
+        <w:t>//response exist in cache</w:t>
+      </w:r>
+      <w:r>
+        <w:rPr>
+          <w:rFonts w:ascii="Menlo" w:hAnsi="Menlo" w:cs="Menlo"/>
+          <w:color w:val="808080"/>
+          <w:sz w:val="18"/>
+          <w:szCs w:val="18"/>
+        </w:rPr>
+        <w:br/>
+      </w:r>
+      <w:r>
+        <w:rPr>
+          <w:rFonts w:ascii="Menlo" w:hAnsi="Menlo" w:cs="Menlo"/>
+          <w:color w:val="A9B7C6"/>
+          <w:sz w:val="18"/>
+          <w:szCs w:val="18"/>
+        </w:rPr>
+        <w:t>System.</w:t>
+      </w:r>
+      <w:r>
+        <w:rPr>
+          <w:rFonts w:ascii="Menlo" w:hAnsi="Menlo" w:cs="Menlo"/>
+          <w:i/>
+          <w:iCs/>
+          <w:color w:val="9876AA"/>
+          <w:sz w:val="18"/>
+          <w:szCs w:val="18"/>
+        </w:rPr>
+        <w:t>out</w:t>
+      </w:r>
+      <w:r>
+        <w:rPr>
+          <w:rFonts w:ascii="Menlo" w:hAnsi="Menlo" w:cs="Menlo"/>
+          <w:color w:val="A9B7C6"/>
+          <w:sz w:val="18"/>
+          <w:szCs w:val="18"/>
+        </w:rPr>
+        <w:t>.println(Constants.</w:t>
+      </w:r>
+      <w:r>
+        <w:rPr>
+          <w:rFonts w:ascii="Menlo" w:hAnsi="Menlo" w:cs="Menlo"/>
+          <w:i/>
+          <w:iCs/>
+          <w:color w:val="9876AA"/>
+          <w:sz w:val="18"/>
+          <w:szCs w:val="18"/>
+        </w:rPr>
+        <w:t>_I</w:t>
+      </w:r>
+      <w:r>
+        <w:rPr>
+          <w:rFonts w:ascii="Menlo" w:hAnsi="Menlo" w:cs="Menlo"/>
+          <w:color w:val="A9B7C6"/>
+          <w:sz w:val="18"/>
+          <w:szCs w:val="18"/>
+        </w:rPr>
+        <w:t>+Constants.</w:t>
+      </w:r>
+      <w:r>
+        <w:rPr>
+          <w:rFonts w:ascii="Menlo" w:hAnsi="Menlo" w:cs="Menlo"/>
+          <w:i/>
+          <w:iCs/>
+          <w:color w:val="9876AA"/>
+          <w:sz w:val="18"/>
+          <w:szCs w:val="18"/>
+        </w:rPr>
+        <w:t>RESPONSE_IS_ALR_CACHED</w:t>
+      </w:r>
+      <w:r>
+        <w:rPr>
+          <w:rFonts w:ascii="Menlo" w:hAnsi="Menlo" w:cs="Menlo"/>
+          <w:color w:val="A9B7C6"/>
+          <w:sz w:val="18"/>
+          <w:szCs w:val="18"/>
+        </w:rPr>
+        <w:t>.replace(</w:t>
+      </w:r>
+      <w:r>
+        <w:rPr>
+          <w:rFonts w:ascii="Menlo" w:hAnsi="Menlo" w:cs="Menlo"/>
+          <w:color w:val="6A8759"/>
+          <w:sz w:val="18"/>
+          <w:szCs w:val="18"/>
+        </w:rPr>
+        <w:t>"%1"</w:t>
+      </w:r>
+      <w:r>
+        <w:rPr>
+          <w:rFonts w:ascii="Menlo" w:hAnsi="Menlo" w:cs="Menlo"/>
+          <w:color w:val="CC7832"/>
+          <w:sz w:val="18"/>
+          <w:szCs w:val="18"/>
+        </w:rPr>
+        <w:t xml:space="preserve">, </w:t>
+      </w:r>
+      <w:r>
+        <w:rPr>
+          <w:rFonts w:ascii="Menlo" w:hAnsi="Menlo" w:cs="Menlo"/>
+          <w:color w:val="A9B7C6"/>
+          <w:sz w:val="18"/>
+          <w:szCs w:val="18"/>
+        </w:rPr>
+        <w:t>httpRequest.getHost()))</w:t>
+      </w:r>
+      <w:r>
+        <w:rPr>
+          <w:rFonts w:ascii="Menlo" w:hAnsi="Menlo" w:cs="Menlo"/>
+          <w:color w:val="CC7832"/>
+          <w:sz w:val="18"/>
+          <w:szCs w:val="18"/>
+        </w:rPr>
+        <w:t>;</w:t>
+      </w:r>
+      <w:r>
+        <w:rPr>
+          <w:rFonts w:ascii="Menlo" w:hAnsi="Menlo" w:cs="Menlo"/>
+          <w:color w:val="CC7832"/>
+          <w:sz w:val="18"/>
+          <w:szCs w:val="18"/>
+        </w:rPr>
+        <w:br/>
+      </w:r>
+      <w:r>
+        <w:rPr>
+          <w:rFonts w:ascii="Menlo" w:hAnsi="Menlo" w:cs="Menlo"/>
+          <w:color w:val="A9B7C6"/>
+          <w:sz w:val="18"/>
+          <w:szCs w:val="18"/>
+        </w:rPr>
+        <w:t>System.</w:t>
+      </w:r>
+      <w:r>
+        <w:rPr>
+          <w:rFonts w:ascii="Menlo" w:hAnsi="Menlo" w:cs="Menlo"/>
+          <w:i/>
+          <w:iCs/>
+          <w:color w:val="9876AA"/>
+          <w:sz w:val="18"/>
+          <w:szCs w:val="18"/>
+        </w:rPr>
+        <w:t>out</w:t>
+      </w:r>
+      <w:r>
+        <w:rPr>
+          <w:rFonts w:ascii="Menlo" w:hAnsi="Menlo" w:cs="Menlo"/>
+          <w:color w:val="A9B7C6"/>
+          <w:sz w:val="18"/>
+          <w:szCs w:val="18"/>
+        </w:rPr>
+        <w:t>.println(httpResponse.toString())</w:t>
+      </w:r>
+      <w:r>
+        <w:rPr>
+          <w:rFonts w:ascii="Menlo" w:hAnsi="Menlo" w:cs="Menlo"/>
+          <w:color w:val="CC7832"/>
+          <w:sz w:val="18"/>
+          <w:szCs w:val="18"/>
+        </w:rPr>
+        <w:t>;</w:t>
+      </w:r>
+      <w:r>
+        <w:rPr>
+          <w:rFonts w:ascii="Menlo" w:hAnsi="Menlo" w:cs="Menlo"/>
+          <w:color w:val="CC7832"/>
+          <w:sz w:val="18"/>
+          <w:szCs w:val="18"/>
+        </w:rPr>
+        <w:br/>
+      </w:r>
+      <w:r>
+        <w:rPr>
+          <w:rFonts w:ascii="Menlo" w:hAnsi="Menlo" w:cs="Menlo"/>
+          <w:color w:val="CC7832"/>
+          <w:sz w:val="18"/>
+          <w:szCs w:val="18"/>
+        </w:rPr>
+        <w:br/>
+      </w:r>
+      <w:r>
+        <w:rPr>
+          <w:rFonts w:ascii="Menlo" w:hAnsi="Menlo" w:cs="Menlo"/>
+          <w:color w:val="A9B7C6"/>
+          <w:sz w:val="18"/>
+          <w:szCs w:val="18"/>
+        </w:rPr>
+        <w:t>List&lt;</w:t>
+      </w:r>
+      <w:r>
+        <w:rPr>
+          <w:rFonts w:ascii="Menlo" w:hAnsi="Menlo" w:cs="Menlo"/>
+          <w:color w:val="CC7832"/>
+          <w:sz w:val="18"/>
+          <w:szCs w:val="18"/>
+        </w:rPr>
+        <w:t>byte</w:t>
+      </w:r>
+      <w:r>
+        <w:rPr>
+          <w:rFonts w:ascii="Menlo" w:hAnsi="Menlo" w:cs="Menlo"/>
+          <w:color w:val="A9B7C6"/>
+          <w:sz w:val="18"/>
+          <w:szCs w:val="18"/>
+        </w:rPr>
+        <w:t>[]&gt; serverResponseList = httpResponse.getServerResponseList()</w:t>
+      </w:r>
+      <w:r>
+        <w:rPr>
+          <w:rFonts w:ascii="Menlo" w:hAnsi="Menlo" w:cs="Menlo"/>
+          <w:color w:val="CC7832"/>
+          <w:sz w:val="18"/>
+          <w:szCs w:val="18"/>
+        </w:rPr>
+        <w:t>;</w:t>
+      </w:r>
+      <w:r>
+        <w:rPr>
+          <w:rFonts w:ascii="Menlo" w:hAnsi="Menlo" w:cs="Menlo"/>
+          <w:color w:val="CC7832"/>
+          <w:sz w:val="18"/>
+          <w:szCs w:val="18"/>
+        </w:rPr>
+        <w:br/>
+        <w:t xml:space="preserve">for </w:t>
+      </w:r>
+      <w:r>
+        <w:rPr>
+          <w:rFonts w:ascii="Menlo" w:hAnsi="Menlo" w:cs="Menlo"/>
+          <w:color w:val="A9B7C6"/>
+          <w:sz w:val="18"/>
+          <w:szCs w:val="18"/>
+        </w:rPr>
+        <w:t>(</w:t>
+      </w:r>
+      <w:r>
+        <w:rPr>
+          <w:rFonts w:ascii="Menlo" w:hAnsi="Menlo" w:cs="Menlo"/>
+          <w:color w:val="CC7832"/>
+          <w:sz w:val="18"/>
+          <w:szCs w:val="18"/>
+        </w:rPr>
+        <w:t xml:space="preserve">int </w:t>
+      </w:r>
+      <w:r>
+        <w:rPr>
+          <w:rFonts w:ascii="Menlo" w:hAnsi="Menlo" w:cs="Menlo"/>
+          <w:color w:val="A9B7C6"/>
+          <w:sz w:val="18"/>
+          <w:szCs w:val="18"/>
+        </w:rPr>
+        <w:t xml:space="preserve">i = </w:t>
+      </w:r>
+      <w:r>
+        <w:rPr>
+          <w:rFonts w:ascii="Menlo" w:hAnsi="Menlo" w:cs="Menlo"/>
+          <w:color w:val="6897BB"/>
+          <w:sz w:val="18"/>
+          <w:szCs w:val="18"/>
+        </w:rPr>
+        <w:t>0</w:t>
+      </w:r>
+      <w:r>
+        <w:rPr>
+          <w:rFonts w:ascii="Menlo" w:hAnsi="Menlo" w:cs="Menlo"/>
+          <w:color w:val="CC7832"/>
+          <w:sz w:val="18"/>
+          <w:szCs w:val="18"/>
+        </w:rPr>
+        <w:t xml:space="preserve">; </w:t>
+      </w:r>
+      <w:r>
+        <w:rPr>
+          <w:rFonts w:ascii="Menlo" w:hAnsi="Menlo" w:cs="Menlo"/>
+          <w:color w:val="A9B7C6"/>
+          <w:sz w:val="18"/>
+          <w:szCs w:val="18"/>
+        </w:rPr>
+        <w:t>i &lt;= serverResponseList.size()</w:t>
+      </w:r>
+      <w:r>
+        <w:rPr>
+          <w:rFonts w:ascii="Menlo" w:hAnsi="Menlo" w:cs="Menlo"/>
+          <w:color w:val="CC7832"/>
+          <w:sz w:val="18"/>
+          <w:szCs w:val="18"/>
+        </w:rPr>
+        <w:t xml:space="preserve">; </w:t>
+      </w:r>
+      <w:r>
+        <w:rPr>
+          <w:rFonts w:ascii="Menlo" w:hAnsi="Menlo" w:cs="Menlo"/>
+          <w:color w:val="A9B7C6"/>
+          <w:sz w:val="18"/>
+          <w:szCs w:val="18"/>
+        </w:rPr>
+        <w:t>i++) {</w:t>
+      </w:r>
+      <w:r>
+        <w:rPr>
+          <w:rFonts w:ascii="Menlo" w:hAnsi="Menlo" w:cs="Menlo"/>
+          <w:color w:val="A9B7C6"/>
+          <w:sz w:val="18"/>
+          <w:szCs w:val="18"/>
+        </w:rPr>
+        <w:br/>
+        <w:t xml:space="preserve">    </w:t>
+      </w:r>
+      <w:r>
+        <w:rPr>
+          <w:rFonts w:ascii="Menlo" w:hAnsi="Menlo" w:cs="Menlo"/>
+          <w:color w:val="9876AA"/>
+          <w:sz w:val="18"/>
+          <w:szCs w:val="18"/>
+        </w:rPr>
+        <w:t>clientOutputStream</w:t>
+      </w:r>
+      <w:r>
+        <w:rPr>
+          <w:rFonts w:ascii="Menlo" w:hAnsi="Menlo" w:cs="Menlo"/>
+          <w:color w:val="A9B7C6"/>
+          <w:sz w:val="18"/>
+          <w:szCs w:val="18"/>
+        </w:rPr>
+        <w:t>.write(serverResponseList.get(</w:t>
+      </w:r>
+      <w:r>
+        <w:rPr>
+          <w:rFonts w:ascii="Menlo" w:hAnsi="Menlo" w:cs="Menlo"/>
+          <w:color w:val="6897BB"/>
+          <w:sz w:val="18"/>
+          <w:szCs w:val="18"/>
+        </w:rPr>
+        <w:t>0</w:t>
+      </w:r>
+      <w:r>
+        <w:rPr>
+          <w:rFonts w:ascii="Menlo" w:hAnsi="Menlo" w:cs="Menlo"/>
+          <w:color w:val="A9B7C6"/>
+          <w:sz w:val="18"/>
+          <w:szCs w:val="18"/>
+        </w:rPr>
+        <w:t>))</w:t>
+      </w:r>
+      <w:r>
+        <w:rPr>
+          <w:rFonts w:ascii="Menlo" w:hAnsi="Menlo" w:cs="Menlo"/>
+          <w:color w:val="CC7832"/>
+          <w:sz w:val="18"/>
+          <w:szCs w:val="18"/>
+        </w:rPr>
+        <w:t>;</w:t>
+      </w:r>
+      <w:r>
+        <w:rPr>
+          <w:rFonts w:ascii="Menlo" w:hAnsi="Menlo" w:cs="Menlo"/>
+          <w:color w:val="CC7832"/>
+          <w:sz w:val="18"/>
+          <w:szCs w:val="18"/>
+        </w:rPr>
+        <w:br/>
+      </w:r>
+      <w:r>
+        <w:rPr>
+          <w:rFonts w:ascii="Menlo" w:hAnsi="Menlo" w:cs="Menlo"/>
+          <w:color w:val="A9B7C6"/>
+          <w:sz w:val="18"/>
+          <w:szCs w:val="18"/>
+        </w:rPr>
+        <w:t>}</w:t>
+      </w:r>
+      <w:r>
+        <w:rPr>
+          <w:rFonts w:ascii="Menlo" w:hAnsi="Menlo" w:cs="Menlo"/>
+          <w:color w:val="A9B7C6"/>
+          <w:sz w:val="18"/>
+          <w:szCs w:val="18"/>
+        </w:rPr>
+        <w:br/>
+      </w:r>
+      <w:r>
+        <w:rPr>
+          <w:rFonts w:ascii="Menlo" w:hAnsi="Menlo" w:cs="Menlo"/>
+          <w:color w:val="9876AA"/>
+          <w:sz w:val="18"/>
+          <w:szCs w:val="18"/>
+        </w:rPr>
+        <w:t>clientOutputStream</w:t>
+      </w:r>
+      <w:r>
+        <w:rPr>
+          <w:rFonts w:ascii="Menlo" w:hAnsi="Menlo" w:cs="Menlo"/>
+          <w:color w:val="A9B7C6"/>
+          <w:sz w:val="18"/>
+          <w:szCs w:val="18"/>
+        </w:rPr>
+        <w:t>.flush()</w:t>
+      </w:r>
+      <w:r>
+        <w:rPr>
+          <w:rFonts w:ascii="Menlo" w:hAnsi="Menlo" w:cs="Menlo"/>
+          <w:color w:val="CC7832"/>
+          <w:sz w:val="18"/>
+          <w:szCs w:val="18"/>
+        </w:rPr>
+        <w:t>;</w:t>
+      </w:r>
+    </w:p>
+    <w:p>
+      <w:pPr>
+        <w:rPr>
+          <w:lang w:val="en-US"/>
+        </w:rPr>
+      </w:pPr>
+    </w:p>
+    <w:p>
+      <w:pPr>
         <w:pStyle w:val="Titre2"/>
       </w:pPr>
       <w:r>
@@ -1105,6 +3422,157 @@
           <w:lang w:val="en-US"/>
         </w:rPr>
       </w:pPr>
+      <w:r>
+        <w:rPr>
+          <w:lang w:val="en-US"/>
+        </w:rPr>
+        <w:t>Saving cache</w:t>
+      </w:r>
+      <w:r>
+        <w:rPr>
+          <w:lang w:val="en-US"/>
+        </w:rPr>
+        <w:t xml:space="preserve"> feature can be found in Cache class of the project under the following </w:t>
+      </w:r>
+      <w:proofErr w:type="gramStart"/>
+      <w:r>
+        <w:rPr>
+          <w:lang w:val="en-US"/>
+        </w:rPr>
+        <w:t>method :</w:t>
+      </w:r>
+      <w:proofErr w:type="gramEnd"/>
+    </w:p>
+    <w:p>
+      <w:pPr>
+        <w:rPr>
+          <w:lang w:val="en-US"/>
+        </w:rPr>
+      </w:pPr>
+    </w:p>
+    <w:p>
+      <w:pPr>
+        <w:pStyle w:val="PrformatHTML"/>
+        <w:shd w:val="clear" w:color="auto" w:fill="2B2B2B"/>
+        <w:rPr>
+          <w:rFonts w:ascii="Menlo" w:hAnsi="Menlo" w:cs="Menlo"/>
+          <w:color w:val="A9B7C6"/>
+          <w:sz w:val="18"/>
+          <w:szCs w:val="18"/>
+        </w:rPr>
+      </w:pPr>
+      <w:r>
+        <w:rPr>
+          <w:rFonts w:ascii="Menlo" w:hAnsi="Menlo" w:cs="Menlo"/>
+          <w:color w:val="A9B7C6"/>
+          <w:sz w:val="18"/>
+          <w:szCs w:val="18"/>
+        </w:rPr>
+        <w:t>[...]</w:t>
+      </w:r>
+    </w:p>
+    <w:p>
+      <w:pPr>
+        <w:pStyle w:val="PrformatHTML"/>
+        <w:shd w:val="clear" w:color="auto" w:fill="2B2B2B"/>
+        <w:rPr>
+          <w:rFonts w:ascii="Menlo" w:hAnsi="Menlo" w:cs="Menlo"/>
+          <w:color w:val="A9B7C6"/>
+          <w:sz w:val="18"/>
+          <w:szCs w:val="18"/>
+        </w:rPr>
+      </w:pPr>
+      <w:proofErr w:type="gramStart"/>
+      <w:r>
+        <w:rPr>
+          <w:rFonts w:ascii="Menlo" w:hAnsi="Menlo" w:cs="Menlo"/>
+          <w:color w:val="CC7832"/>
+          <w:sz w:val="18"/>
+          <w:szCs w:val="18"/>
+        </w:rPr>
+        <w:t>public</w:t>
+      </w:r>
+      <w:proofErr w:type="gramEnd"/>
+      <w:r>
+        <w:rPr>
+          <w:rFonts w:ascii="Menlo" w:hAnsi="Menlo" w:cs="Menlo"/>
+          <w:color w:val="CC7832"/>
+          <w:sz w:val="18"/>
+          <w:szCs w:val="18"/>
+        </w:rPr>
+        <w:t xml:space="preserve"> void </w:t>
+      </w:r>
+      <w:r>
+        <w:rPr>
+          <w:rFonts w:ascii="Menlo" w:hAnsi="Menlo" w:cs="Menlo"/>
+          <w:color w:val="FFC66D"/>
+          <w:sz w:val="18"/>
+          <w:szCs w:val="18"/>
+        </w:rPr>
+        <w:t>saveToFile</w:t>
+      </w:r>
+      <w:r>
+        <w:rPr>
+          <w:rFonts w:ascii="Menlo" w:hAnsi="Menlo" w:cs="Menlo"/>
+          <w:color w:val="A9B7C6"/>
+          <w:sz w:val="18"/>
+          <w:szCs w:val="18"/>
+        </w:rPr>
+        <w:t>(HttpRequest httpRequest</w:t>
+      </w:r>
+      <w:r>
+        <w:rPr>
+          <w:rFonts w:ascii="Menlo" w:hAnsi="Menlo" w:cs="Menlo"/>
+          <w:color w:val="CC7832"/>
+          <w:sz w:val="18"/>
+          <w:szCs w:val="18"/>
+        </w:rPr>
+        <w:t xml:space="preserve">, </w:t>
+      </w:r>
+      <w:r>
+        <w:rPr>
+          <w:rFonts w:ascii="Menlo" w:hAnsi="Menlo" w:cs="Menlo"/>
+          <w:color w:val="A9B7C6"/>
+          <w:sz w:val="18"/>
+          <w:szCs w:val="18"/>
+        </w:rPr>
+        <w:t>HttpResponse httpResponse)</w:t>
+      </w:r>
+    </w:p>
+    <w:p>
+      <w:pPr>
+        <w:pStyle w:val="PrformatHTML"/>
+        <w:shd w:val="clear" w:color="auto" w:fill="2B2B2B"/>
+        <w:rPr>
+          <w:rFonts w:ascii="Menlo" w:hAnsi="Menlo" w:cs="Menlo"/>
+          <w:color w:val="A9B7C6"/>
+          <w:sz w:val="18"/>
+          <w:szCs w:val="18"/>
+        </w:rPr>
+      </w:pPr>
+      <w:r>
+        <w:rPr>
+          <w:rFonts w:ascii="Menlo" w:hAnsi="Menlo" w:cs="Menlo"/>
+          <w:color w:val="A9B7C6"/>
+          <w:sz w:val="18"/>
+          <w:szCs w:val="18"/>
+        </w:rPr>
+        <w:t>[...]</w:t>
+      </w:r>
+    </w:p>
+    <w:p/>
+    <w:p>
+      <w:pPr>
+        <w:rPr>
+          <w:lang w:val="en-US"/>
+        </w:rPr>
+      </w:pPr>
+      <w:r>
+        <w:rPr>
+          <w:lang w:val="en-US"/>
+        </w:rPr>
+        <w:t xml:space="preserve">The cache is saved in “cache” folder, next to the executable file. </w:t>
+      </w:r>
     </w:p>
     <w:p>
       <w:pPr>
@@ -1120,6 +3588,8 @@
           <w:lang w:val="en-US"/>
         </w:rPr>
       </w:pPr>
+      <w:bookmarkStart w:id="1" w:name="_GoBack"/>
+      <w:bookmarkEnd w:id="1"/>
     </w:p>
     <w:p>
       <w:pPr>
@@ -1149,21 +3619,7 @@
         <w:rPr>
           <w:lang w:val="en-US"/>
         </w:rPr>
-        <w:t xml:space="preserve"> Proxy &lt;</w:t>
-      </w:r>
-      <w:proofErr w:type="spellStart"/>
-      <w:r>
-        <w:rPr>
-          <w:lang w:val="en-US"/>
-        </w:rPr>
-        <w:t>server_port</w:t>
-      </w:r>
-      <w:proofErr w:type="spellEnd"/>
-      <w:r>
-        <w:rPr>
-          <w:lang w:val="en-US"/>
-        </w:rPr>
-        <w:t xml:space="preserve">&gt;. If the </w:t>
+        <w:t xml:space="preserve"> Proxy &lt;server_port&gt;. If the </w:t>
       </w:r>
       <w:r>
         <w:rPr>
@@ -1245,27 +3701,7 @@
             <w:szCs w:val="18"/>
             <w:lang w:val="en-US"/>
           </w:rPr>
-          <w:t>www.m</w:t>
-        </w:r>
-        <w:r>
-          <w:rPr>
-            <w:rStyle w:val="Lienhypertexte"/>
-            <w:rFonts w:ascii="Consolas" w:hAnsi="Consolas"/>
-            <w:sz w:val="18"/>
-            <w:szCs w:val="18"/>
-            <w:lang w:val="en-US"/>
-          </w:rPr>
-          <w:t>e</w:t>
-        </w:r>
-        <w:r>
-          <w:rPr>
-            <w:rStyle w:val="Lienhypertexte"/>
-            <w:rFonts w:ascii="Consolas" w:hAnsi="Consolas"/>
-            <w:sz w:val="18"/>
-            <w:szCs w:val="18"/>
-            <w:lang w:val="en-US"/>
-          </w:rPr>
-          <w:t>me.com</w:t>
+          <w:t>www.meme.com</w:t>
         </w:r>
       </w:hyperlink>
     </w:p>
@@ -1416,17 +3852,8 @@
         <w:sz w:val="20"/>
         <w:szCs w:val="20"/>
       </w:rPr>
-      <w:t xml:space="preserve">Baptiste </w:t>
+      <w:t>Baptiste Calin</w:t>
     </w:r>
-    <w:proofErr w:type="spellStart"/>
-    <w:r>
-      <w:rPr>
-        <w:sz w:val="20"/>
-        <w:szCs w:val="20"/>
-      </w:rPr>
-      <w:t>Calin</w:t>
-    </w:r>
-    <w:proofErr w:type="spellEnd"/>
   </w:p>
   <w:p>
     <w:pPr>
@@ -1448,17 +3875,8 @@
         <w:sz w:val="20"/>
         <w:szCs w:val="20"/>
       </w:rPr>
-      <w:t xml:space="preserve"> </w:t>
+      <w:t xml:space="preserve"> Jamar</w:t>
     </w:r>
-    <w:proofErr w:type="spellStart"/>
-    <w:r>
-      <w:rPr>
-        <w:sz w:val="20"/>
-        <w:szCs w:val="20"/>
-      </w:rPr>
-      <w:t>Jamar</w:t>
-    </w:r>
-    <w:proofErr w:type="spellEnd"/>
   </w:p>
   <w:p>
     <w:pPr>
@@ -1469,7 +3887,6 @@
         <w:szCs w:val="20"/>
       </w:rPr>
     </w:pPr>
-    <w:proofErr w:type="spellStart"/>
     <w:proofErr w:type="gramStart"/>
     <w:r>
       <w:rPr>
@@ -1478,7 +3895,6 @@
       </w:rPr>
       <w:t>uMons</w:t>
     </w:r>
-    <w:proofErr w:type="spellEnd"/>
     <w:proofErr w:type="gramEnd"/>
     <w:r>
       <w:rPr>
@@ -2327,6 +4743,55 @@
       <w:u w:val="single"/>
     </w:rPr>
   </w:style>
+  <w:style w:type="paragraph" w:styleId="PrformatHTML">
+    <w:name w:val="HTML Preformatted"/>
+    <w:basedOn w:val="Normal"/>
+    <w:link w:val="PrformatHTMLCar"/>
+    <w:uiPriority w:val="99"/>
+    <w:semiHidden/>
+    <w:unhideWhenUsed/>
+    <w:rsid w:val="00DF7CF1"/>
+    <w:pPr>
+      <w:tabs>
+        <w:tab w:val="left" w:pos="916"/>
+        <w:tab w:val="left" w:pos="1832"/>
+        <w:tab w:val="left" w:pos="2748"/>
+        <w:tab w:val="left" w:pos="3664"/>
+        <w:tab w:val="left" w:pos="4580"/>
+        <w:tab w:val="left" w:pos="5496"/>
+        <w:tab w:val="left" w:pos="6412"/>
+        <w:tab w:val="left" w:pos="7328"/>
+        <w:tab w:val="left" w:pos="8244"/>
+        <w:tab w:val="left" w:pos="9160"/>
+        <w:tab w:val="left" w:pos="10076"/>
+        <w:tab w:val="left" w:pos="10992"/>
+        <w:tab w:val="left" w:pos="11908"/>
+        <w:tab w:val="left" w:pos="12824"/>
+        <w:tab w:val="left" w:pos="13740"/>
+        <w:tab w:val="left" w:pos="14656"/>
+      </w:tabs>
+    </w:pPr>
+    <w:rPr>
+      <w:rFonts w:ascii="Courier New" w:hAnsi="Courier New" w:cs="Courier New"/>
+      <w:sz w:val="20"/>
+      <w:szCs w:val="20"/>
+      <w:lang w:eastAsia="fr-FR"/>
+    </w:rPr>
+  </w:style>
+  <w:style w:type="character" w:customStyle="1" w:styleId="PrformatHTMLCar">
+    <w:name w:val="Préformaté HTML Car"/>
+    <w:basedOn w:val="Policepardfaut"/>
+    <w:link w:val="PrformatHTML"/>
+    <w:uiPriority w:val="99"/>
+    <w:semiHidden/>
+    <w:rsid w:val="00DF7CF1"/>
+    <w:rPr>
+      <w:rFonts w:ascii="Courier New" w:hAnsi="Courier New" w:cs="Courier New"/>
+      <w:sz w:val="20"/>
+      <w:szCs w:val="20"/>
+      <w:lang w:eastAsia="fr-FR"/>
+    </w:rPr>
+  </w:style>
 </w:styles>
 </file>
 

</xml_diff>